<commit_message>
Make array Note up to Emptying array
</commit_message>
<xml_diff>
--- a/Programming with Mosh/JavaScript Beginner/Documentation/6. Arrays.docx
+++ b/Programming with Mosh/JavaScript Beginner/Documentation/6. Arrays.docx
@@ -8463,10 +8463,7 @@
       </w:r>
       <w:proofErr w:type="gramEnd"/>
       <w:r>
-        <w:t xml:space="preserve">&gt; </w:t>
-      </w:r>
-      <w:r>
-        <w:t xml:space="preserve"> The zero-based location in the array from which to start removing elements.</w:t>
+        <w:t>&gt;  The zero-based location in the array from which to start removing elements.</w:t>
       </w:r>
     </w:p>
     <w:p>
@@ -8977,11 +8974,3188 @@
       <w:r>
         <w:t xml:space="preserve"> then the method receive it as index number  and remove the element from index to all the rest element and return it as an array</w:t>
       </w:r>
+      <w:r>
+        <w:t xml:space="preserve">. </w:t>
+      </w:r>
+    </w:p>
+    <w:p>
+      <w:pPr>
+        <w:spacing w:after="0" w:line="0" w:lineRule="atLeast"/>
+      </w:pPr>
+    </w:p>
+    <w:p>
+      <w:pPr>
+        <w:spacing w:after="0" w:line="0" w:lineRule="atLeast"/>
+      </w:pPr>
+      <w:r>
+        <w:rPr>
+          <w:b/>
+          <w:u w:val="single"/>
+        </w:rPr>
+        <w:t>Example</w:t>
+      </w:r>
+      <w:r>
+        <w:t>:</w:t>
+      </w:r>
+    </w:p>
+    <w:p>
+      <w:pPr>
+        <w:shd w:val="clear" w:color="auto" w:fill="1E1E1E"/>
+        <w:spacing w:after="0" w:line="270" w:lineRule="atLeast"/>
+        <w:rPr>
+          <w:rFonts w:ascii="Consolas" w:eastAsia="Times New Roman" w:hAnsi="Consolas" w:cs="Consolas"/>
+          <w:color w:val="D4D4D4"/>
+          <w:sz w:val="24"/>
+          <w:szCs w:val="24"/>
+        </w:rPr>
+      </w:pPr>
+      <w:proofErr w:type="gramStart"/>
+      <w:r>
+        <w:rPr>
+          <w:rFonts w:ascii="Consolas" w:eastAsia="Times New Roman" w:hAnsi="Consolas" w:cs="Consolas"/>
+          <w:color w:val="569CD6"/>
+          <w:sz w:val="24"/>
+          <w:szCs w:val="24"/>
+        </w:rPr>
+        <w:t>const</w:t>
+      </w:r>
+      <w:proofErr w:type="gramEnd"/>
+      <w:r>
+        <w:rPr>
+          <w:rFonts w:ascii="Consolas" w:eastAsia="Times New Roman" w:hAnsi="Consolas" w:cs="Consolas"/>
+          <w:color w:val="D4D4D4"/>
+          <w:sz w:val="24"/>
+          <w:szCs w:val="24"/>
+        </w:rPr>
+        <w:t xml:space="preserve"> </w:t>
+      </w:r>
+      <w:r>
+        <w:rPr>
+          <w:rFonts w:ascii="Consolas" w:eastAsia="Times New Roman" w:hAnsi="Consolas" w:cs="Consolas"/>
+          <w:color w:val="9CDCFE"/>
+          <w:sz w:val="24"/>
+          <w:szCs w:val="24"/>
+        </w:rPr>
+        <w:t>numbers</w:t>
+      </w:r>
+      <w:r>
+        <w:rPr>
+          <w:rFonts w:ascii="Consolas" w:eastAsia="Times New Roman" w:hAnsi="Consolas" w:cs="Consolas"/>
+          <w:color w:val="D4D4D4"/>
+          <w:sz w:val="24"/>
+          <w:szCs w:val="24"/>
+        </w:rPr>
+        <w:t xml:space="preserve"> = [</w:t>
+      </w:r>
+      <w:r>
+        <w:rPr>
+          <w:rFonts w:ascii="Consolas" w:eastAsia="Times New Roman" w:hAnsi="Consolas" w:cs="Consolas"/>
+          <w:color w:val="B5CEA8"/>
+          <w:sz w:val="24"/>
+          <w:szCs w:val="24"/>
+        </w:rPr>
+        <w:t>1</w:t>
+      </w:r>
+      <w:r>
+        <w:rPr>
+          <w:rFonts w:ascii="Consolas" w:eastAsia="Times New Roman" w:hAnsi="Consolas" w:cs="Consolas"/>
+          <w:color w:val="D4D4D4"/>
+          <w:sz w:val="24"/>
+          <w:szCs w:val="24"/>
+        </w:rPr>
+        <w:t xml:space="preserve">, </w:t>
+      </w:r>
+      <w:r>
+        <w:rPr>
+          <w:rFonts w:ascii="Consolas" w:eastAsia="Times New Roman" w:hAnsi="Consolas" w:cs="Consolas"/>
+          <w:color w:val="B5CEA8"/>
+          <w:sz w:val="24"/>
+          <w:szCs w:val="24"/>
+        </w:rPr>
+        <w:t>2</w:t>
+      </w:r>
+      <w:r>
+        <w:rPr>
+          <w:rFonts w:ascii="Consolas" w:eastAsia="Times New Roman" w:hAnsi="Consolas" w:cs="Consolas"/>
+          <w:color w:val="D4D4D4"/>
+          <w:sz w:val="24"/>
+          <w:szCs w:val="24"/>
+        </w:rPr>
+        <w:t xml:space="preserve">, </w:t>
+      </w:r>
+      <w:r>
+        <w:rPr>
+          <w:rFonts w:ascii="Consolas" w:eastAsia="Times New Roman" w:hAnsi="Consolas" w:cs="Consolas"/>
+          <w:color w:val="B5CEA8"/>
+          <w:sz w:val="24"/>
+          <w:szCs w:val="24"/>
+        </w:rPr>
+        <w:t>3</w:t>
+      </w:r>
+      <w:r>
+        <w:rPr>
+          <w:rFonts w:ascii="Consolas" w:eastAsia="Times New Roman" w:hAnsi="Consolas" w:cs="Consolas"/>
+          <w:color w:val="D4D4D4"/>
+          <w:sz w:val="24"/>
+          <w:szCs w:val="24"/>
+        </w:rPr>
+        <w:t xml:space="preserve">, </w:t>
+      </w:r>
+      <w:r>
+        <w:rPr>
+          <w:rFonts w:ascii="Consolas" w:eastAsia="Times New Roman" w:hAnsi="Consolas" w:cs="Consolas"/>
+          <w:color w:val="B5CEA8"/>
+          <w:sz w:val="24"/>
+          <w:szCs w:val="24"/>
+        </w:rPr>
+        <w:t>4</w:t>
+      </w:r>
+      <w:r>
+        <w:rPr>
+          <w:rFonts w:ascii="Consolas" w:eastAsia="Times New Roman" w:hAnsi="Consolas" w:cs="Consolas"/>
+          <w:color w:val="D4D4D4"/>
+          <w:sz w:val="24"/>
+          <w:szCs w:val="24"/>
+        </w:rPr>
+        <w:t>];</w:t>
+      </w:r>
+    </w:p>
+    <w:p>
+      <w:pPr>
+        <w:shd w:val="clear" w:color="auto" w:fill="1E1E1E"/>
+        <w:spacing w:after="0" w:line="270" w:lineRule="atLeast"/>
+        <w:rPr>
+          <w:rFonts w:ascii="Consolas" w:eastAsia="Times New Roman" w:hAnsi="Consolas" w:cs="Consolas"/>
+          <w:color w:val="D4D4D4"/>
+          <w:sz w:val="24"/>
+          <w:szCs w:val="24"/>
+        </w:rPr>
+      </w:pPr>
+    </w:p>
+    <w:p>
+      <w:pPr>
+        <w:shd w:val="clear" w:color="auto" w:fill="1E1E1E"/>
+        <w:spacing w:after="0" w:line="270" w:lineRule="atLeast"/>
+        <w:rPr>
+          <w:rFonts w:ascii="Consolas" w:eastAsia="Times New Roman" w:hAnsi="Consolas" w:cs="Consolas"/>
+          <w:color w:val="D4D4D4"/>
+          <w:sz w:val="24"/>
+          <w:szCs w:val="24"/>
+        </w:rPr>
+      </w:pPr>
+      <w:proofErr w:type="gramStart"/>
+      <w:r>
+        <w:rPr>
+          <w:rFonts w:ascii="Consolas" w:eastAsia="Times New Roman" w:hAnsi="Consolas" w:cs="Consolas"/>
+          <w:color w:val="569CD6"/>
+          <w:sz w:val="24"/>
+          <w:szCs w:val="24"/>
+        </w:rPr>
+        <w:t>const</w:t>
+      </w:r>
+      <w:proofErr w:type="gramEnd"/>
+      <w:r>
+        <w:rPr>
+          <w:rFonts w:ascii="Consolas" w:eastAsia="Times New Roman" w:hAnsi="Consolas" w:cs="Consolas"/>
+          <w:color w:val="D4D4D4"/>
+          <w:sz w:val="24"/>
+          <w:szCs w:val="24"/>
+        </w:rPr>
+        <w:t xml:space="preserve"> </w:t>
+      </w:r>
+      <w:proofErr w:type="spellStart"/>
+      <w:r>
+        <w:rPr>
+          <w:rFonts w:ascii="Consolas" w:eastAsia="Times New Roman" w:hAnsi="Consolas" w:cs="Consolas"/>
+          <w:color w:val="9CDCFE"/>
+          <w:sz w:val="24"/>
+          <w:szCs w:val="24"/>
+        </w:rPr>
+        <w:t>num</w:t>
+      </w:r>
+      <w:proofErr w:type="spellEnd"/>
+      <w:r>
+        <w:rPr>
+          <w:rFonts w:ascii="Consolas" w:eastAsia="Times New Roman" w:hAnsi="Consolas" w:cs="Consolas"/>
+          <w:color w:val="D4D4D4"/>
+          <w:sz w:val="24"/>
+          <w:szCs w:val="24"/>
+        </w:rPr>
+        <w:t xml:space="preserve"> = </w:t>
+      </w:r>
+      <w:proofErr w:type="spellStart"/>
+      <w:r>
+        <w:rPr>
+          <w:rFonts w:ascii="Consolas" w:eastAsia="Times New Roman" w:hAnsi="Consolas" w:cs="Consolas"/>
+          <w:color w:val="9CDCFE"/>
+          <w:sz w:val="24"/>
+          <w:szCs w:val="24"/>
+        </w:rPr>
+        <w:t>numbers</w:t>
+      </w:r>
+      <w:r>
+        <w:rPr>
+          <w:rFonts w:ascii="Consolas" w:eastAsia="Times New Roman" w:hAnsi="Consolas" w:cs="Consolas"/>
+          <w:color w:val="D4D4D4"/>
+          <w:sz w:val="24"/>
+          <w:szCs w:val="24"/>
+        </w:rPr>
+        <w:t>.</w:t>
+      </w:r>
+      <w:r>
+        <w:rPr>
+          <w:rFonts w:ascii="Consolas" w:eastAsia="Times New Roman" w:hAnsi="Consolas" w:cs="Consolas"/>
+          <w:color w:val="DCDCAA"/>
+          <w:sz w:val="24"/>
+          <w:szCs w:val="24"/>
+        </w:rPr>
+        <w:t>splice</w:t>
+      </w:r>
+      <w:proofErr w:type="spellEnd"/>
+      <w:r>
+        <w:rPr>
+          <w:rFonts w:ascii="Consolas" w:eastAsia="Times New Roman" w:hAnsi="Consolas" w:cs="Consolas"/>
+          <w:color w:val="D4D4D4"/>
+          <w:sz w:val="24"/>
+          <w:szCs w:val="24"/>
+        </w:rPr>
+        <w:t>(</w:t>
+      </w:r>
+      <w:r>
+        <w:rPr>
+          <w:rFonts w:ascii="Consolas" w:eastAsia="Times New Roman" w:hAnsi="Consolas" w:cs="Consolas"/>
+          <w:color w:val="B5CEA8"/>
+          <w:sz w:val="24"/>
+          <w:szCs w:val="24"/>
+        </w:rPr>
+        <w:t>0</w:t>
+      </w:r>
+      <w:r>
+        <w:rPr>
+          <w:rFonts w:ascii="Consolas" w:eastAsia="Times New Roman" w:hAnsi="Consolas" w:cs="Consolas"/>
+          <w:color w:val="D4D4D4"/>
+          <w:sz w:val="24"/>
+          <w:szCs w:val="24"/>
+        </w:rPr>
+        <w:t xml:space="preserve">); </w:t>
+      </w:r>
+      <w:r>
+        <w:rPr>
+          <w:rFonts w:ascii="Consolas" w:eastAsia="Times New Roman" w:hAnsi="Consolas" w:cs="Consolas"/>
+          <w:color w:val="6A9955"/>
+          <w:sz w:val="24"/>
+          <w:szCs w:val="24"/>
+        </w:rPr>
+        <w:t>//[ 1, 2, 3, 4 ]</w:t>
+      </w:r>
+    </w:p>
+    <w:p>
+      <w:pPr>
+        <w:shd w:val="clear" w:color="auto" w:fill="1E1E1E"/>
+        <w:spacing w:after="0" w:line="270" w:lineRule="atLeast"/>
+        <w:rPr>
+          <w:rFonts w:ascii="Consolas" w:eastAsia="Times New Roman" w:hAnsi="Consolas" w:cs="Consolas"/>
+          <w:color w:val="D4D4D4"/>
+          <w:sz w:val="24"/>
+          <w:szCs w:val="24"/>
+        </w:rPr>
+      </w:pPr>
+      <w:proofErr w:type="gramStart"/>
+      <w:r>
+        <w:rPr>
+          <w:rFonts w:ascii="Consolas" w:eastAsia="Times New Roman" w:hAnsi="Consolas" w:cs="Consolas"/>
+          <w:color w:val="569CD6"/>
+          <w:sz w:val="24"/>
+          <w:szCs w:val="24"/>
+        </w:rPr>
+        <w:t>const</w:t>
+      </w:r>
+      <w:proofErr w:type="gramEnd"/>
+      <w:r>
+        <w:rPr>
+          <w:rFonts w:ascii="Consolas" w:eastAsia="Times New Roman" w:hAnsi="Consolas" w:cs="Consolas"/>
+          <w:color w:val="D4D4D4"/>
+          <w:sz w:val="24"/>
+          <w:szCs w:val="24"/>
+        </w:rPr>
+        <w:t xml:space="preserve"> </w:t>
+      </w:r>
+      <w:proofErr w:type="spellStart"/>
+      <w:r>
+        <w:rPr>
+          <w:rFonts w:ascii="Consolas" w:eastAsia="Times New Roman" w:hAnsi="Consolas" w:cs="Consolas"/>
+          <w:color w:val="9CDCFE"/>
+          <w:sz w:val="24"/>
+          <w:szCs w:val="24"/>
+        </w:rPr>
+        <w:t>num</w:t>
+      </w:r>
+      <w:proofErr w:type="spellEnd"/>
+      <w:r>
+        <w:rPr>
+          <w:rFonts w:ascii="Consolas" w:eastAsia="Times New Roman" w:hAnsi="Consolas" w:cs="Consolas"/>
+          <w:color w:val="D4D4D4"/>
+          <w:sz w:val="24"/>
+          <w:szCs w:val="24"/>
+        </w:rPr>
+        <w:t xml:space="preserve"> = </w:t>
+      </w:r>
+      <w:proofErr w:type="spellStart"/>
+      <w:r>
+        <w:rPr>
+          <w:rFonts w:ascii="Consolas" w:eastAsia="Times New Roman" w:hAnsi="Consolas" w:cs="Consolas"/>
+          <w:color w:val="9CDCFE"/>
+          <w:sz w:val="24"/>
+          <w:szCs w:val="24"/>
+        </w:rPr>
+        <w:t>numbers</w:t>
+      </w:r>
+      <w:r>
+        <w:rPr>
+          <w:rFonts w:ascii="Consolas" w:eastAsia="Times New Roman" w:hAnsi="Consolas" w:cs="Consolas"/>
+          <w:color w:val="D4D4D4"/>
+          <w:sz w:val="24"/>
+          <w:szCs w:val="24"/>
+        </w:rPr>
+        <w:t>.</w:t>
+      </w:r>
+      <w:r>
+        <w:rPr>
+          <w:rFonts w:ascii="Consolas" w:eastAsia="Times New Roman" w:hAnsi="Consolas" w:cs="Consolas"/>
+          <w:color w:val="DCDCAA"/>
+          <w:sz w:val="24"/>
+          <w:szCs w:val="24"/>
+        </w:rPr>
+        <w:t>splice</w:t>
+      </w:r>
+      <w:proofErr w:type="spellEnd"/>
+      <w:r>
+        <w:rPr>
+          <w:rFonts w:ascii="Consolas" w:eastAsia="Times New Roman" w:hAnsi="Consolas" w:cs="Consolas"/>
+          <w:color w:val="D4D4D4"/>
+          <w:sz w:val="24"/>
+          <w:szCs w:val="24"/>
+        </w:rPr>
+        <w:t>(</w:t>
+      </w:r>
+      <w:r>
+        <w:rPr>
+          <w:rFonts w:ascii="Consolas" w:eastAsia="Times New Roman" w:hAnsi="Consolas" w:cs="Consolas"/>
+          <w:color w:val="B5CEA8"/>
+          <w:sz w:val="24"/>
+          <w:szCs w:val="24"/>
+        </w:rPr>
+        <w:t>1</w:t>
+      </w:r>
+      <w:r>
+        <w:rPr>
+          <w:rFonts w:ascii="Consolas" w:eastAsia="Times New Roman" w:hAnsi="Consolas" w:cs="Consolas"/>
+          <w:color w:val="D4D4D4"/>
+          <w:sz w:val="24"/>
+          <w:szCs w:val="24"/>
+        </w:rPr>
+        <w:t xml:space="preserve">); </w:t>
+      </w:r>
+      <w:r>
+        <w:rPr>
+          <w:rFonts w:ascii="Consolas" w:eastAsia="Times New Roman" w:hAnsi="Consolas" w:cs="Consolas"/>
+          <w:color w:val="6A9955"/>
+          <w:sz w:val="24"/>
+          <w:szCs w:val="24"/>
+        </w:rPr>
+        <w:t>//[ 2, 3, 4 ]</w:t>
+      </w:r>
+    </w:p>
+    <w:p>
+      <w:pPr>
+        <w:shd w:val="clear" w:color="auto" w:fill="1E1E1E"/>
+        <w:spacing w:after="0" w:line="270" w:lineRule="atLeast"/>
+        <w:rPr>
+          <w:rFonts w:ascii="Consolas" w:eastAsia="Times New Roman" w:hAnsi="Consolas" w:cs="Consolas"/>
+          <w:color w:val="D4D4D4"/>
+          <w:sz w:val="24"/>
+          <w:szCs w:val="24"/>
+        </w:rPr>
+      </w:pPr>
+      <w:proofErr w:type="gramStart"/>
+      <w:r>
+        <w:rPr>
+          <w:rFonts w:ascii="Consolas" w:eastAsia="Times New Roman" w:hAnsi="Consolas" w:cs="Consolas"/>
+          <w:color w:val="569CD6"/>
+          <w:sz w:val="24"/>
+          <w:szCs w:val="24"/>
+        </w:rPr>
+        <w:t>const</w:t>
+      </w:r>
+      <w:proofErr w:type="gramEnd"/>
+      <w:r>
+        <w:rPr>
+          <w:rFonts w:ascii="Consolas" w:eastAsia="Times New Roman" w:hAnsi="Consolas" w:cs="Consolas"/>
+          <w:color w:val="D4D4D4"/>
+          <w:sz w:val="24"/>
+          <w:szCs w:val="24"/>
+        </w:rPr>
+        <w:t xml:space="preserve"> </w:t>
+      </w:r>
+      <w:proofErr w:type="spellStart"/>
+      <w:r>
+        <w:rPr>
+          <w:rFonts w:ascii="Consolas" w:eastAsia="Times New Roman" w:hAnsi="Consolas" w:cs="Consolas"/>
+          <w:color w:val="9CDCFE"/>
+          <w:sz w:val="24"/>
+          <w:szCs w:val="24"/>
+        </w:rPr>
+        <w:t>num</w:t>
+      </w:r>
+      <w:proofErr w:type="spellEnd"/>
+      <w:r>
+        <w:rPr>
+          <w:rFonts w:ascii="Consolas" w:eastAsia="Times New Roman" w:hAnsi="Consolas" w:cs="Consolas"/>
+          <w:color w:val="D4D4D4"/>
+          <w:sz w:val="24"/>
+          <w:szCs w:val="24"/>
+        </w:rPr>
+        <w:t xml:space="preserve"> = </w:t>
+      </w:r>
+      <w:proofErr w:type="spellStart"/>
+      <w:r>
+        <w:rPr>
+          <w:rFonts w:ascii="Consolas" w:eastAsia="Times New Roman" w:hAnsi="Consolas" w:cs="Consolas"/>
+          <w:color w:val="9CDCFE"/>
+          <w:sz w:val="24"/>
+          <w:szCs w:val="24"/>
+        </w:rPr>
+        <w:t>numbers</w:t>
+      </w:r>
+      <w:r>
+        <w:rPr>
+          <w:rFonts w:ascii="Consolas" w:eastAsia="Times New Roman" w:hAnsi="Consolas" w:cs="Consolas"/>
+          <w:color w:val="D4D4D4"/>
+          <w:sz w:val="24"/>
+          <w:szCs w:val="24"/>
+        </w:rPr>
+        <w:t>.</w:t>
+      </w:r>
+      <w:r>
+        <w:rPr>
+          <w:rFonts w:ascii="Consolas" w:eastAsia="Times New Roman" w:hAnsi="Consolas" w:cs="Consolas"/>
+          <w:color w:val="DCDCAA"/>
+          <w:sz w:val="24"/>
+          <w:szCs w:val="24"/>
+        </w:rPr>
+        <w:t>splice</w:t>
+      </w:r>
+      <w:proofErr w:type="spellEnd"/>
+      <w:r>
+        <w:rPr>
+          <w:rFonts w:ascii="Consolas" w:eastAsia="Times New Roman" w:hAnsi="Consolas" w:cs="Consolas"/>
+          <w:color w:val="D4D4D4"/>
+          <w:sz w:val="24"/>
+          <w:szCs w:val="24"/>
+        </w:rPr>
+        <w:t>(</w:t>
+      </w:r>
+      <w:r>
+        <w:rPr>
+          <w:rFonts w:ascii="Consolas" w:eastAsia="Times New Roman" w:hAnsi="Consolas" w:cs="Consolas"/>
+          <w:color w:val="B5CEA8"/>
+          <w:sz w:val="24"/>
+          <w:szCs w:val="24"/>
+        </w:rPr>
+        <w:t>2</w:t>
+      </w:r>
+      <w:r>
+        <w:rPr>
+          <w:rFonts w:ascii="Consolas" w:eastAsia="Times New Roman" w:hAnsi="Consolas" w:cs="Consolas"/>
+          <w:color w:val="D4D4D4"/>
+          <w:sz w:val="24"/>
+          <w:szCs w:val="24"/>
+        </w:rPr>
+        <w:t xml:space="preserve">); </w:t>
+      </w:r>
+      <w:r>
+        <w:rPr>
+          <w:rFonts w:ascii="Consolas" w:eastAsia="Times New Roman" w:hAnsi="Consolas" w:cs="Consolas"/>
+          <w:color w:val="6A9955"/>
+          <w:sz w:val="24"/>
+          <w:szCs w:val="24"/>
+        </w:rPr>
+        <w:t>//[ 3, 4 ]</w:t>
+      </w:r>
+    </w:p>
+    <w:p>
+      <w:pPr>
+        <w:shd w:val="clear" w:color="auto" w:fill="1E1E1E"/>
+        <w:spacing w:after="0" w:line="270" w:lineRule="atLeast"/>
+        <w:rPr>
+          <w:rFonts w:ascii="Consolas" w:eastAsia="Times New Roman" w:hAnsi="Consolas" w:cs="Consolas"/>
+          <w:color w:val="D4D4D4"/>
+          <w:sz w:val="24"/>
+          <w:szCs w:val="24"/>
+        </w:rPr>
+      </w:pPr>
+      <w:proofErr w:type="gramStart"/>
+      <w:r>
+        <w:rPr>
+          <w:rFonts w:ascii="Consolas" w:eastAsia="Times New Roman" w:hAnsi="Consolas" w:cs="Consolas"/>
+          <w:color w:val="569CD6"/>
+          <w:sz w:val="24"/>
+          <w:szCs w:val="24"/>
+        </w:rPr>
+        <w:t>const</w:t>
+      </w:r>
+      <w:proofErr w:type="gramEnd"/>
+      <w:r>
+        <w:rPr>
+          <w:rFonts w:ascii="Consolas" w:eastAsia="Times New Roman" w:hAnsi="Consolas" w:cs="Consolas"/>
+          <w:color w:val="D4D4D4"/>
+          <w:sz w:val="24"/>
+          <w:szCs w:val="24"/>
+        </w:rPr>
+        <w:t xml:space="preserve"> </w:t>
+      </w:r>
+      <w:proofErr w:type="spellStart"/>
+      <w:r>
+        <w:rPr>
+          <w:rFonts w:ascii="Consolas" w:eastAsia="Times New Roman" w:hAnsi="Consolas" w:cs="Consolas"/>
+          <w:color w:val="9CDCFE"/>
+          <w:sz w:val="24"/>
+          <w:szCs w:val="24"/>
+        </w:rPr>
+        <w:t>num</w:t>
+      </w:r>
+      <w:proofErr w:type="spellEnd"/>
+      <w:r>
+        <w:rPr>
+          <w:rFonts w:ascii="Consolas" w:eastAsia="Times New Roman" w:hAnsi="Consolas" w:cs="Consolas"/>
+          <w:color w:val="D4D4D4"/>
+          <w:sz w:val="24"/>
+          <w:szCs w:val="24"/>
+        </w:rPr>
+        <w:t xml:space="preserve"> = </w:t>
+      </w:r>
+      <w:proofErr w:type="spellStart"/>
+      <w:r>
+        <w:rPr>
+          <w:rFonts w:ascii="Consolas" w:eastAsia="Times New Roman" w:hAnsi="Consolas" w:cs="Consolas"/>
+          <w:color w:val="9CDCFE"/>
+          <w:sz w:val="24"/>
+          <w:szCs w:val="24"/>
+        </w:rPr>
+        <w:t>numbers</w:t>
+      </w:r>
+      <w:r>
+        <w:rPr>
+          <w:rFonts w:ascii="Consolas" w:eastAsia="Times New Roman" w:hAnsi="Consolas" w:cs="Consolas"/>
+          <w:color w:val="D4D4D4"/>
+          <w:sz w:val="24"/>
+          <w:szCs w:val="24"/>
+        </w:rPr>
+        <w:t>.</w:t>
+      </w:r>
+      <w:r>
+        <w:rPr>
+          <w:rFonts w:ascii="Consolas" w:eastAsia="Times New Roman" w:hAnsi="Consolas" w:cs="Consolas"/>
+          <w:color w:val="DCDCAA"/>
+          <w:sz w:val="24"/>
+          <w:szCs w:val="24"/>
+        </w:rPr>
+        <w:t>splice</w:t>
+      </w:r>
+      <w:proofErr w:type="spellEnd"/>
+      <w:r>
+        <w:rPr>
+          <w:rFonts w:ascii="Consolas" w:eastAsia="Times New Roman" w:hAnsi="Consolas" w:cs="Consolas"/>
+          <w:color w:val="D4D4D4"/>
+          <w:sz w:val="24"/>
+          <w:szCs w:val="24"/>
+        </w:rPr>
+        <w:t>(</w:t>
+      </w:r>
+      <w:r>
+        <w:rPr>
+          <w:rFonts w:ascii="Consolas" w:eastAsia="Times New Roman" w:hAnsi="Consolas" w:cs="Consolas"/>
+          <w:color w:val="B5CEA8"/>
+          <w:sz w:val="24"/>
+          <w:szCs w:val="24"/>
+        </w:rPr>
+        <w:t>3</w:t>
+      </w:r>
+      <w:r>
+        <w:rPr>
+          <w:rFonts w:ascii="Consolas" w:eastAsia="Times New Roman" w:hAnsi="Consolas" w:cs="Consolas"/>
+          <w:color w:val="D4D4D4"/>
+          <w:sz w:val="24"/>
+          <w:szCs w:val="24"/>
+        </w:rPr>
+        <w:t xml:space="preserve">); </w:t>
+      </w:r>
+      <w:r>
+        <w:rPr>
+          <w:rFonts w:ascii="Consolas" w:eastAsia="Times New Roman" w:hAnsi="Consolas" w:cs="Consolas"/>
+          <w:color w:val="6A9955"/>
+          <w:sz w:val="24"/>
+          <w:szCs w:val="24"/>
+        </w:rPr>
+        <w:t>//[  4 ]</w:t>
+      </w:r>
+    </w:p>
+    <w:p>
+      <w:pPr>
+        <w:spacing w:after="0" w:line="0" w:lineRule="atLeast"/>
+      </w:pPr>
+    </w:p>
+    <w:p>
+      <w:pPr>
+        <w:spacing w:after="0" w:line="0" w:lineRule="atLeast"/>
+      </w:pPr>
+      <w:r>
+        <w:rPr>
+          <w:b/>
+          <w:u w:val="single"/>
+        </w:rPr>
+        <w:t>Note</w:t>
+      </w:r>
+      <w:r>
+        <w:t>:</w:t>
+      </w:r>
+    </w:p>
+    <w:p>
+      <w:pPr>
+        <w:spacing w:after="0" w:line="0" w:lineRule="atLeast"/>
+      </w:pPr>
+      <w:r>
+        <w:t xml:space="preserve">The </w:t>
+      </w:r>
+      <w:proofErr w:type="gramStart"/>
+      <w:r>
+        <w:rPr>
+          <w:rFonts w:ascii="Courier New" w:hAnsi="Courier New" w:cs="Courier New"/>
+          <w:color w:val="00B0F0"/>
+        </w:rPr>
+        <w:t>splice(</w:t>
+      </w:r>
+      <w:proofErr w:type="gramEnd"/>
+      <w:r>
+        <w:rPr>
+          <w:rFonts w:ascii="Courier New" w:hAnsi="Courier New" w:cs="Courier New"/>
+          <w:color w:val="00B0F0"/>
+        </w:rPr>
+        <w:t>)</w:t>
+      </w:r>
+      <w:r>
+        <w:rPr>
+          <w:color w:val="00B0F0"/>
+        </w:rPr>
+        <w:t xml:space="preserve"> </w:t>
+      </w:r>
+      <w:r>
+        <w:t>method changes the contents of an array by removing or replacing existing elements and/or adding new elements.</w:t>
+      </w:r>
+    </w:p>
+    <w:p>
+      <w:pPr>
+        <w:spacing w:after="0" w:line="0" w:lineRule="atLeast"/>
+      </w:pPr>
+    </w:p>
+    <w:p>
+      <w:pPr>
+        <w:spacing w:after="0" w:line="0" w:lineRule="atLeast"/>
+      </w:pPr>
+      <w:r>
+        <w:rPr>
+          <w:b/>
+          <w:color w:val="FF0000"/>
+          <w:u w:val="single"/>
+        </w:rPr>
+        <w:t>5</w:t>
+      </w:r>
+      <w:r>
+        <w:rPr>
+          <w:b/>
+          <w:color w:val="FF0000"/>
+          <w:u w:val="single"/>
+        </w:rPr>
+        <w:t xml:space="preserve">) </w:t>
+      </w:r>
+      <w:r>
+        <w:rPr>
+          <w:b/>
+          <w:color w:val="FF0000"/>
+          <w:u w:val="single"/>
+        </w:rPr>
+        <w:t>E</w:t>
+      </w:r>
+      <w:r>
+        <w:rPr>
+          <w:b/>
+          <w:color w:val="FF0000"/>
+          <w:u w:val="single"/>
+        </w:rPr>
+        <w:t>mptying an array</w:t>
+      </w:r>
+      <w:r>
+        <w:t>:</w:t>
+      </w:r>
+    </w:p>
+    <w:p>
+      <w:pPr>
+        <w:spacing w:after="0" w:line="0" w:lineRule="atLeast"/>
+      </w:pPr>
+      <w:r>
+        <w:t>Emptying</w:t>
+      </w:r>
+      <w:r>
+        <w:t xml:space="preserve"> means remove all the elements </w:t>
+      </w:r>
+      <w:r>
+        <w:t>f</w:t>
+      </w:r>
+      <w:r>
+        <w:t>rom</w:t>
+      </w:r>
+      <w:r>
+        <w:t xml:space="preserve"> an array. There are a few difference solutions for this. </w:t>
+      </w:r>
+    </w:p>
+    <w:p>
+      <w:pPr>
+        <w:spacing w:after="0" w:line="0" w:lineRule="atLeast"/>
+      </w:pPr>
+    </w:p>
+    <w:p>
+      <w:pPr>
+        <w:spacing w:after="0" w:line="0" w:lineRule="atLeast"/>
+      </w:pPr>
+      <w:r>
+        <w:rPr>
+          <w:b/>
+          <w:u w:val="single"/>
+        </w:rPr>
+        <w:t>Solution-1</w:t>
+      </w:r>
+      <w:r>
+        <w:t>:</w:t>
+      </w:r>
+    </w:p>
+    <w:p>
+      <w:pPr>
+        <w:spacing w:after="0" w:line="0" w:lineRule="atLeast"/>
+      </w:pPr>
+      <w:r>
+        <w:t xml:space="preserve">Reassign an array. </w:t>
+      </w:r>
+    </w:p>
+    <w:p>
+      <w:pPr>
+        <w:spacing w:after="0" w:line="0" w:lineRule="atLeast"/>
+      </w:pPr>
+    </w:p>
+    <w:p>
+      <w:pPr>
+        <w:shd w:val="clear" w:color="auto" w:fill="1E1E1E"/>
+        <w:spacing w:after="0" w:line="270" w:lineRule="atLeast"/>
+        <w:rPr>
+          <w:rFonts w:ascii="Consolas" w:eastAsia="Times New Roman" w:hAnsi="Consolas" w:cs="Consolas"/>
+          <w:color w:val="D4D4D4"/>
+          <w:sz w:val="24"/>
+          <w:szCs w:val="24"/>
+        </w:rPr>
+      </w:pPr>
+      <w:proofErr w:type="gramStart"/>
+      <w:r>
+        <w:rPr>
+          <w:rFonts w:ascii="Consolas" w:eastAsia="Times New Roman" w:hAnsi="Consolas" w:cs="Consolas"/>
+          <w:color w:val="569CD6"/>
+          <w:sz w:val="24"/>
+          <w:szCs w:val="24"/>
+        </w:rPr>
+        <w:t>let</w:t>
+      </w:r>
+      <w:proofErr w:type="gramEnd"/>
+      <w:r>
+        <w:rPr>
+          <w:rFonts w:ascii="Consolas" w:eastAsia="Times New Roman" w:hAnsi="Consolas" w:cs="Consolas"/>
+          <w:color w:val="D4D4D4"/>
+          <w:sz w:val="24"/>
+          <w:szCs w:val="24"/>
+        </w:rPr>
+        <w:t xml:space="preserve"> </w:t>
+      </w:r>
+      <w:r>
+        <w:rPr>
+          <w:rFonts w:ascii="Consolas" w:eastAsia="Times New Roman" w:hAnsi="Consolas" w:cs="Consolas"/>
+          <w:color w:val="9CDCFE"/>
+          <w:sz w:val="24"/>
+          <w:szCs w:val="24"/>
+        </w:rPr>
+        <w:t>numbers</w:t>
+      </w:r>
+      <w:r>
+        <w:rPr>
+          <w:rFonts w:ascii="Consolas" w:eastAsia="Times New Roman" w:hAnsi="Consolas" w:cs="Consolas"/>
+          <w:color w:val="D4D4D4"/>
+          <w:sz w:val="24"/>
+          <w:szCs w:val="24"/>
+        </w:rPr>
+        <w:t xml:space="preserve"> = [</w:t>
+      </w:r>
+      <w:r>
+        <w:rPr>
+          <w:rFonts w:ascii="Consolas" w:eastAsia="Times New Roman" w:hAnsi="Consolas" w:cs="Consolas"/>
+          <w:color w:val="B5CEA8"/>
+          <w:sz w:val="24"/>
+          <w:szCs w:val="24"/>
+        </w:rPr>
+        <w:t>1</w:t>
+      </w:r>
+      <w:r>
+        <w:rPr>
+          <w:rFonts w:ascii="Consolas" w:eastAsia="Times New Roman" w:hAnsi="Consolas" w:cs="Consolas"/>
+          <w:color w:val="D4D4D4"/>
+          <w:sz w:val="24"/>
+          <w:szCs w:val="24"/>
+        </w:rPr>
+        <w:t xml:space="preserve">, </w:t>
+      </w:r>
+      <w:r>
+        <w:rPr>
+          <w:rFonts w:ascii="Consolas" w:eastAsia="Times New Roman" w:hAnsi="Consolas" w:cs="Consolas"/>
+          <w:color w:val="B5CEA8"/>
+          <w:sz w:val="24"/>
+          <w:szCs w:val="24"/>
+        </w:rPr>
+        <w:t>2</w:t>
+      </w:r>
+      <w:r>
+        <w:rPr>
+          <w:rFonts w:ascii="Consolas" w:eastAsia="Times New Roman" w:hAnsi="Consolas" w:cs="Consolas"/>
+          <w:color w:val="D4D4D4"/>
+          <w:sz w:val="24"/>
+          <w:szCs w:val="24"/>
+        </w:rPr>
+        <w:t xml:space="preserve">, </w:t>
+      </w:r>
+      <w:r>
+        <w:rPr>
+          <w:rFonts w:ascii="Consolas" w:eastAsia="Times New Roman" w:hAnsi="Consolas" w:cs="Consolas"/>
+          <w:color w:val="B5CEA8"/>
+          <w:sz w:val="24"/>
+          <w:szCs w:val="24"/>
+        </w:rPr>
+        <w:t>3</w:t>
+      </w:r>
+      <w:r>
+        <w:rPr>
+          <w:rFonts w:ascii="Consolas" w:eastAsia="Times New Roman" w:hAnsi="Consolas" w:cs="Consolas"/>
+          <w:color w:val="D4D4D4"/>
+          <w:sz w:val="24"/>
+          <w:szCs w:val="24"/>
+        </w:rPr>
+        <w:t xml:space="preserve">, </w:t>
+      </w:r>
+      <w:r>
+        <w:rPr>
+          <w:rFonts w:ascii="Consolas" w:eastAsia="Times New Roman" w:hAnsi="Consolas" w:cs="Consolas"/>
+          <w:color w:val="B5CEA8"/>
+          <w:sz w:val="24"/>
+          <w:szCs w:val="24"/>
+        </w:rPr>
+        <w:t>4</w:t>
+      </w:r>
+      <w:r>
+        <w:rPr>
+          <w:rFonts w:ascii="Consolas" w:eastAsia="Times New Roman" w:hAnsi="Consolas" w:cs="Consolas"/>
+          <w:color w:val="D4D4D4"/>
+          <w:sz w:val="24"/>
+          <w:szCs w:val="24"/>
+        </w:rPr>
+        <w:t xml:space="preserve">]; </w:t>
+      </w:r>
+    </w:p>
+    <w:p>
+      <w:pPr>
+        <w:shd w:val="clear" w:color="auto" w:fill="1E1E1E"/>
+        <w:spacing w:after="0" w:line="270" w:lineRule="atLeast"/>
+        <w:rPr>
+          <w:rFonts w:ascii="Consolas" w:eastAsia="Times New Roman" w:hAnsi="Consolas" w:cs="Consolas"/>
+          <w:color w:val="D4D4D4"/>
+          <w:sz w:val="24"/>
+          <w:szCs w:val="24"/>
+        </w:rPr>
+      </w:pPr>
+    </w:p>
+    <w:p>
+      <w:pPr>
+        <w:shd w:val="clear" w:color="auto" w:fill="1E1E1E"/>
+        <w:spacing w:after="0" w:line="270" w:lineRule="atLeast"/>
+        <w:rPr>
+          <w:rFonts w:ascii="Consolas" w:eastAsia="Times New Roman" w:hAnsi="Consolas" w:cs="Consolas"/>
+          <w:color w:val="D4D4D4"/>
+          <w:sz w:val="24"/>
+          <w:szCs w:val="24"/>
+        </w:rPr>
+      </w:pPr>
+      <w:proofErr w:type="gramStart"/>
+      <w:r>
+        <w:rPr>
+          <w:rFonts w:ascii="Consolas" w:eastAsia="Times New Roman" w:hAnsi="Consolas" w:cs="Consolas"/>
+          <w:color w:val="9CDCFE"/>
+          <w:sz w:val="24"/>
+          <w:szCs w:val="24"/>
+        </w:rPr>
+        <w:t>numbers</w:t>
+      </w:r>
+      <w:proofErr w:type="gramEnd"/>
+      <w:r>
+        <w:rPr>
+          <w:rFonts w:ascii="Consolas" w:eastAsia="Times New Roman" w:hAnsi="Consolas" w:cs="Consolas"/>
+          <w:color w:val="D4D4D4"/>
+          <w:sz w:val="24"/>
+          <w:szCs w:val="24"/>
+        </w:rPr>
+        <w:t xml:space="preserve"> = [];</w:t>
+      </w:r>
+    </w:p>
+    <w:p>
+      <w:pPr>
+        <w:shd w:val="clear" w:color="auto" w:fill="1E1E1E"/>
+        <w:spacing w:after="0" w:line="270" w:lineRule="atLeast"/>
+        <w:rPr>
+          <w:rFonts w:ascii="Consolas" w:eastAsia="Times New Roman" w:hAnsi="Consolas" w:cs="Consolas"/>
+          <w:color w:val="D4D4D4"/>
+          <w:sz w:val="24"/>
+          <w:szCs w:val="24"/>
+        </w:rPr>
+      </w:pPr>
+      <w:proofErr w:type="gramStart"/>
+      <w:r>
+        <w:rPr>
+          <w:rFonts w:ascii="Consolas" w:eastAsia="Times New Roman" w:hAnsi="Consolas" w:cs="Consolas"/>
+          <w:color w:val="4EC9B0"/>
+          <w:sz w:val="24"/>
+          <w:szCs w:val="24"/>
+        </w:rPr>
+        <w:t>console</w:t>
+      </w:r>
+      <w:r>
+        <w:rPr>
+          <w:rFonts w:ascii="Consolas" w:eastAsia="Times New Roman" w:hAnsi="Consolas" w:cs="Consolas"/>
+          <w:color w:val="D4D4D4"/>
+          <w:sz w:val="24"/>
+          <w:szCs w:val="24"/>
+        </w:rPr>
+        <w:t>.</w:t>
+      </w:r>
+      <w:r>
+        <w:rPr>
+          <w:rFonts w:ascii="Consolas" w:eastAsia="Times New Roman" w:hAnsi="Consolas" w:cs="Consolas"/>
+          <w:color w:val="DCDCAA"/>
+          <w:sz w:val="24"/>
+          <w:szCs w:val="24"/>
+        </w:rPr>
+        <w:t>log</w:t>
+      </w:r>
+      <w:r>
+        <w:rPr>
+          <w:rFonts w:ascii="Consolas" w:eastAsia="Times New Roman" w:hAnsi="Consolas" w:cs="Consolas"/>
+          <w:color w:val="D4D4D4"/>
+          <w:sz w:val="24"/>
+          <w:szCs w:val="24"/>
+        </w:rPr>
+        <w:t>(</w:t>
+      </w:r>
+      <w:proofErr w:type="gramEnd"/>
+      <w:r>
+        <w:rPr>
+          <w:rFonts w:ascii="Consolas" w:eastAsia="Times New Roman" w:hAnsi="Consolas" w:cs="Consolas"/>
+          <w:color w:val="9CDCFE"/>
+          <w:sz w:val="24"/>
+          <w:szCs w:val="24"/>
+        </w:rPr>
+        <w:t>numbers</w:t>
+      </w:r>
+      <w:r>
+        <w:rPr>
+          <w:rFonts w:ascii="Consolas" w:eastAsia="Times New Roman" w:hAnsi="Consolas" w:cs="Consolas"/>
+          <w:color w:val="D4D4D4"/>
+          <w:sz w:val="24"/>
+          <w:szCs w:val="24"/>
+        </w:rPr>
+        <w:t xml:space="preserve">); </w:t>
+      </w:r>
+      <w:r>
+        <w:rPr>
+          <w:rFonts w:ascii="Consolas" w:eastAsia="Times New Roman" w:hAnsi="Consolas" w:cs="Consolas"/>
+          <w:color w:val="6A9955"/>
+          <w:sz w:val="24"/>
+          <w:szCs w:val="24"/>
+        </w:rPr>
+        <w:t>//[]</w:t>
+      </w:r>
+    </w:p>
+    <w:p>
+      <w:pPr>
+        <w:spacing w:after="0" w:line="0" w:lineRule="atLeast"/>
+      </w:pPr>
+      <w:r>
+        <w:lastRenderedPageBreak/>
+        <w:t xml:space="preserve">Here the array [1, 2, 3, </w:t>
+      </w:r>
+      <w:proofErr w:type="gramStart"/>
+      <w:r>
+        <w:t>4</w:t>
+      </w:r>
+      <w:proofErr w:type="gramEnd"/>
+      <w:r>
+        <w:t xml:space="preserve">] still in the memory, so if there are no other references to this object, it will </w:t>
+      </w:r>
+    </w:p>
+    <w:p>
+      <w:pPr>
+        <w:spacing w:after="0" w:line="0" w:lineRule="atLeast"/>
+      </w:pPr>
+      <w:proofErr w:type="gramStart"/>
+      <w:r>
+        <w:t>removed</w:t>
+      </w:r>
+      <w:proofErr w:type="gramEnd"/>
+      <w:r>
+        <w:t xml:space="preserve"> by the garbage collector. If the array numbers have any other reference then [1, 2, 3, 4] is not removed by garbage collector. When we reassign </w:t>
+      </w:r>
+      <w:r>
+        <w:rPr>
+          <w:rFonts w:ascii="Courier New" w:hAnsi="Courier New" w:cs="Courier New"/>
+          <w:color w:val="00B0F0"/>
+        </w:rPr>
+        <w:t>numbers = []</w:t>
+      </w:r>
+      <w:r>
+        <w:t xml:space="preserve"> numbers it will </w:t>
+      </w:r>
+      <w:proofErr w:type="gramStart"/>
+      <w:r>
+        <w:t>pointing</w:t>
+      </w:r>
+      <w:proofErr w:type="gramEnd"/>
+      <w:r>
+        <w:t xml:space="preserve"> a new object.</w:t>
+      </w:r>
+    </w:p>
+    <w:p>
+      <w:pPr>
+        <w:spacing w:after="0" w:line="0" w:lineRule="atLeast"/>
+      </w:pPr>
+    </w:p>
+    <w:p>
+      <w:pPr>
+        <w:spacing w:after="0" w:line="0" w:lineRule="atLeast"/>
+      </w:pPr>
+      <w:r>
+        <w:rPr>
+          <w:b/>
+          <w:u w:val="single"/>
+        </w:rPr>
+        <w:t>Example</w:t>
+      </w:r>
+      <w:r>
+        <w:t>:</w:t>
+      </w:r>
+    </w:p>
+    <w:p>
+      <w:pPr>
+        <w:shd w:val="clear" w:color="auto" w:fill="1E1E1E"/>
+        <w:spacing w:after="0" w:line="270" w:lineRule="atLeast"/>
+        <w:rPr>
+          <w:rFonts w:ascii="Consolas" w:eastAsia="Times New Roman" w:hAnsi="Consolas" w:cs="Consolas"/>
+          <w:color w:val="D4D4D4"/>
+          <w:sz w:val="24"/>
+          <w:szCs w:val="24"/>
+        </w:rPr>
+      </w:pPr>
+      <w:proofErr w:type="gramStart"/>
+      <w:r>
+        <w:rPr>
+          <w:rFonts w:ascii="Consolas" w:eastAsia="Times New Roman" w:hAnsi="Consolas" w:cs="Consolas"/>
+          <w:color w:val="569CD6"/>
+          <w:sz w:val="24"/>
+          <w:szCs w:val="24"/>
+        </w:rPr>
+        <w:t>let</w:t>
+      </w:r>
+      <w:proofErr w:type="gramEnd"/>
+      <w:r>
+        <w:rPr>
+          <w:rFonts w:ascii="Consolas" w:eastAsia="Times New Roman" w:hAnsi="Consolas" w:cs="Consolas"/>
+          <w:color w:val="D4D4D4"/>
+          <w:sz w:val="24"/>
+          <w:szCs w:val="24"/>
+        </w:rPr>
+        <w:t xml:space="preserve"> </w:t>
+      </w:r>
+      <w:r>
+        <w:rPr>
+          <w:rFonts w:ascii="Consolas" w:eastAsia="Times New Roman" w:hAnsi="Consolas" w:cs="Consolas"/>
+          <w:color w:val="9CDCFE"/>
+          <w:sz w:val="24"/>
+          <w:szCs w:val="24"/>
+        </w:rPr>
+        <w:t>numbers</w:t>
+      </w:r>
+      <w:r>
+        <w:rPr>
+          <w:rFonts w:ascii="Consolas" w:eastAsia="Times New Roman" w:hAnsi="Consolas" w:cs="Consolas"/>
+          <w:color w:val="D4D4D4"/>
+          <w:sz w:val="24"/>
+          <w:szCs w:val="24"/>
+        </w:rPr>
+        <w:t xml:space="preserve"> = [</w:t>
+      </w:r>
+      <w:r>
+        <w:rPr>
+          <w:rFonts w:ascii="Consolas" w:eastAsia="Times New Roman" w:hAnsi="Consolas" w:cs="Consolas"/>
+          <w:color w:val="B5CEA8"/>
+          <w:sz w:val="24"/>
+          <w:szCs w:val="24"/>
+        </w:rPr>
+        <w:t>1</w:t>
+      </w:r>
+      <w:r>
+        <w:rPr>
+          <w:rFonts w:ascii="Consolas" w:eastAsia="Times New Roman" w:hAnsi="Consolas" w:cs="Consolas"/>
+          <w:color w:val="D4D4D4"/>
+          <w:sz w:val="24"/>
+          <w:szCs w:val="24"/>
+        </w:rPr>
+        <w:t xml:space="preserve">, </w:t>
+      </w:r>
+      <w:r>
+        <w:rPr>
+          <w:rFonts w:ascii="Consolas" w:eastAsia="Times New Roman" w:hAnsi="Consolas" w:cs="Consolas"/>
+          <w:color w:val="B5CEA8"/>
+          <w:sz w:val="24"/>
+          <w:szCs w:val="24"/>
+        </w:rPr>
+        <w:t>2</w:t>
+      </w:r>
+      <w:r>
+        <w:rPr>
+          <w:rFonts w:ascii="Consolas" w:eastAsia="Times New Roman" w:hAnsi="Consolas" w:cs="Consolas"/>
+          <w:color w:val="D4D4D4"/>
+          <w:sz w:val="24"/>
+          <w:szCs w:val="24"/>
+        </w:rPr>
+        <w:t xml:space="preserve">, </w:t>
+      </w:r>
+      <w:r>
+        <w:rPr>
+          <w:rFonts w:ascii="Consolas" w:eastAsia="Times New Roman" w:hAnsi="Consolas" w:cs="Consolas"/>
+          <w:color w:val="B5CEA8"/>
+          <w:sz w:val="24"/>
+          <w:szCs w:val="24"/>
+        </w:rPr>
+        <w:t>3</w:t>
+      </w:r>
+      <w:r>
+        <w:rPr>
+          <w:rFonts w:ascii="Consolas" w:eastAsia="Times New Roman" w:hAnsi="Consolas" w:cs="Consolas"/>
+          <w:color w:val="D4D4D4"/>
+          <w:sz w:val="24"/>
+          <w:szCs w:val="24"/>
+        </w:rPr>
+        <w:t xml:space="preserve">, </w:t>
+      </w:r>
+      <w:r>
+        <w:rPr>
+          <w:rFonts w:ascii="Consolas" w:eastAsia="Times New Roman" w:hAnsi="Consolas" w:cs="Consolas"/>
+          <w:color w:val="B5CEA8"/>
+          <w:sz w:val="24"/>
+          <w:szCs w:val="24"/>
+        </w:rPr>
+        <w:t>4</w:t>
+      </w:r>
+      <w:r>
+        <w:rPr>
+          <w:rFonts w:ascii="Consolas" w:eastAsia="Times New Roman" w:hAnsi="Consolas" w:cs="Consolas"/>
+          <w:color w:val="D4D4D4"/>
+          <w:sz w:val="24"/>
+          <w:szCs w:val="24"/>
+        </w:rPr>
+        <w:t xml:space="preserve">]; </w:t>
+      </w:r>
+    </w:p>
+    <w:p>
+      <w:pPr>
+        <w:shd w:val="clear" w:color="auto" w:fill="1E1E1E"/>
+        <w:spacing w:after="0" w:line="270" w:lineRule="atLeast"/>
+        <w:rPr>
+          <w:rFonts w:ascii="Consolas" w:eastAsia="Times New Roman" w:hAnsi="Consolas" w:cs="Consolas"/>
+          <w:color w:val="D4D4D4"/>
+          <w:sz w:val="24"/>
+          <w:szCs w:val="24"/>
+        </w:rPr>
+      </w:pPr>
+      <w:proofErr w:type="gramStart"/>
+      <w:r>
+        <w:rPr>
+          <w:rFonts w:ascii="Consolas" w:eastAsia="Times New Roman" w:hAnsi="Consolas" w:cs="Consolas"/>
+          <w:color w:val="569CD6"/>
+          <w:sz w:val="24"/>
+          <w:szCs w:val="24"/>
+        </w:rPr>
+        <w:t>let</w:t>
+      </w:r>
+      <w:proofErr w:type="gramEnd"/>
+      <w:r>
+        <w:rPr>
+          <w:rFonts w:ascii="Consolas" w:eastAsia="Times New Roman" w:hAnsi="Consolas" w:cs="Consolas"/>
+          <w:color w:val="D4D4D4"/>
+          <w:sz w:val="24"/>
+          <w:szCs w:val="24"/>
+        </w:rPr>
+        <w:t xml:space="preserve"> </w:t>
+      </w:r>
+      <w:r>
+        <w:rPr>
+          <w:rFonts w:ascii="Consolas" w:eastAsia="Times New Roman" w:hAnsi="Consolas" w:cs="Consolas"/>
+          <w:color w:val="9CDCFE"/>
+          <w:sz w:val="24"/>
+          <w:szCs w:val="24"/>
+        </w:rPr>
+        <w:t>another</w:t>
+      </w:r>
+      <w:r>
+        <w:rPr>
+          <w:rFonts w:ascii="Consolas" w:eastAsia="Times New Roman" w:hAnsi="Consolas" w:cs="Consolas"/>
+          <w:color w:val="D4D4D4"/>
+          <w:sz w:val="24"/>
+          <w:szCs w:val="24"/>
+        </w:rPr>
+        <w:t xml:space="preserve"> = </w:t>
+      </w:r>
+      <w:r>
+        <w:rPr>
+          <w:rFonts w:ascii="Consolas" w:eastAsia="Times New Roman" w:hAnsi="Consolas" w:cs="Consolas"/>
+          <w:color w:val="9CDCFE"/>
+          <w:sz w:val="24"/>
+          <w:szCs w:val="24"/>
+        </w:rPr>
+        <w:t>numbers</w:t>
+      </w:r>
+      <w:r>
+        <w:rPr>
+          <w:rFonts w:ascii="Consolas" w:eastAsia="Times New Roman" w:hAnsi="Consolas" w:cs="Consolas"/>
+          <w:color w:val="D4D4D4"/>
+          <w:sz w:val="24"/>
+          <w:szCs w:val="24"/>
+        </w:rPr>
+        <w:t>;</w:t>
+      </w:r>
+    </w:p>
+    <w:p>
+      <w:pPr>
+        <w:shd w:val="clear" w:color="auto" w:fill="1E1E1E"/>
+        <w:spacing w:after="0" w:line="270" w:lineRule="atLeast"/>
+        <w:rPr>
+          <w:rFonts w:ascii="Consolas" w:eastAsia="Times New Roman" w:hAnsi="Consolas" w:cs="Consolas"/>
+          <w:color w:val="D4D4D4"/>
+          <w:sz w:val="24"/>
+          <w:szCs w:val="24"/>
+        </w:rPr>
+      </w:pPr>
+    </w:p>
+    <w:p>
+      <w:pPr>
+        <w:shd w:val="clear" w:color="auto" w:fill="1E1E1E"/>
+        <w:spacing w:after="0" w:line="270" w:lineRule="atLeast"/>
+        <w:rPr>
+          <w:rFonts w:ascii="Consolas" w:eastAsia="Times New Roman" w:hAnsi="Consolas" w:cs="Consolas"/>
+          <w:color w:val="D4D4D4"/>
+          <w:sz w:val="24"/>
+          <w:szCs w:val="24"/>
+        </w:rPr>
+      </w:pPr>
+      <w:proofErr w:type="gramStart"/>
+      <w:r>
+        <w:rPr>
+          <w:rFonts w:ascii="Consolas" w:eastAsia="Times New Roman" w:hAnsi="Consolas" w:cs="Consolas"/>
+          <w:color w:val="9CDCFE"/>
+          <w:sz w:val="24"/>
+          <w:szCs w:val="24"/>
+        </w:rPr>
+        <w:t>numbers</w:t>
+      </w:r>
+      <w:proofErr w:type="gramEnd"/>
+      <w:r>
+        <w:rPr>
+          <w:rFonts w:ascii="Consolas" w:eastAsia="Times New Roman" w:hAnsi="Consolas" w:cs="Consolas"/>
+          <w:color w:val="D4D4D4"/>
+          <w:sz w:val="24"/>
+          <w:szCs w:val="24"/>
+        </w:rPr>
+        <w:t xml:space="preserve"> = [];</w:t>
+      </w:r>
+    </w:p>
+    <w:p>
+      <w:pPr>
+        <w:shd w:val="clear" w:color="auto" w:fill="1E1E1E"/>
+        <w:spacing w:after="0" w:line="270" w:lineRule="atLeast"/>
+        <w:rPr>
+          <w:rFonts w:ascii="Consolas" w:eastAsia="Times New Roman" w:hAnsi="Consolas" w:cs="Consolas"/>
+          <w:color w:val="D4D4D4"/>
+          <w:sz w:val="24"/>
+          <w:szCs w:val="24"/>
+        </w:rPr>
+      </w:pPr>
+      <w:proofErr w:type="gramStart"/>
+      <w:r>
+        <w:rPr>
+          <w:rFonts w:ascii="Consolas" w:eastAsia="Times New Roman" w:hAnsi="Consolas" w:cs="Consolas"/>
+          <w:color w:val="4EC9B0"/>
+          <w:sz w:val="24"/>
+          <w:szCs w:val="24"/>
+        </w:rPr>
+        <w:t>console</w:t>
+      </w:r>
+      <w:r>
+        <w:rPr>
+          <w:rFonts w:ascii="Consolas" w:eastAsia="Times New Roman" w:hAnsi="Consolas" w:cs="Consolas"/>
+          <w:color w:val="D4D4D4"/>
+          <w:sz w:val="24"/>
+          <w:szCs w:val="24"/>
+        </w:rPr>
+        <w:t>.</w:t>
+      </w:r>
+      <w:r>
+        <w:rPr>
+          <w:rFonts w:ascii="Consolas" w:eastAsia="Times New Roman" w:hAnsi="Consolas" w:cs="Consolas"/>
+          <w:color w:val="DCDCAA"/>
+          <w:sz w:val="24"/>
+          <w:szCs w:val="24"/>
+        </w:rPr>
+        <w:t>log</w:t>
+      </w:r>
+      <w:r>
+        <w:rPr>
+          <w:rFonts w:ascii="Consolas" w:eastAsia="Times New Roman" w:hAnsi="Consolas" w:cs="Consolas"/>
+          <w:color w:val="D4D4D4"/>
+          <w:sz w:val="24"/>
+          <w:szCs w:val="24"/>
+        </w:rPr>
+        <w:t>(</w:t>
+      </w:r>
+      <w:proofErr w:type="gramEnd"/>
+      <w:r>
+        <w:rPr>
+          <w:rFonts w:ascii="Consolas" w:eastAsia="Times New Roman" w:hAnsi="Consolas" w:cs="Consolas"/>
+          <w:color w:val="9CDCFE"/>
+          <w:sz w:val="24"/>
+          <w:szCs w:val="24"/>
+        </w:rPr>
+        <w:t>numbers</w:t>
+      </w:r>
+      <w:r>
+        <w:rPr>
+          <w:rFonts w:ascii="Consolas" w:eastAsia="Times New Roman" w:hAnsi="Consolas" w:cs="Consolas"/>
+          <w:color w:val="D4D4D4"/>
+          <w:sz w:val="24"/>
+          <w:szCs w:val="24"/>
+        </w:rPr>
+        <w:t xml:space="preserve">); </w:t>
+      </w:r>
+      <w:r>
+        <w:rPr>
+          <w:rFonts w:ascii="Consolas" w:eastAsia="Times New Roman" w:hAnsi="Consolas" w:cs="Consolas"/>
+          <w:color w:val="6A9955"/>
+          <w:sz w:val="24"/>
+          <w:szCs w:val="24"/>
+        </w:rPr>
+        <w:t>//[]</w:t>
+      </w:r>
+    </w:p>
+    <w:p>
+      <w:pPr>
+        <w:shd w:val="clear" w:color="auto" w:fill="1E1E1E"/>
+        <w:spacing w:after="0" w:line="270" w:lineRule="atLeast"/>
+        <w:rPr>
+          <w:rFonts w:ascii="Consolas" w:eastAsia="Times New Roman" w:hAnsi="Consolas" w:cs="Consolas"/>
+          <w:color w:val="D4D4D4"/>
+          <w:sz w:val="24"/>
+          <w:szCs w:val="24"/>
+        </w:rPr>
+      </w:pPr>
+      <w:proofErr w:type="gramStart"/>
+      <w:r>
+        <w:rPr>
+          <w:rFonts w:ascii="Consolas" w:eastAsia="Times New Roman" w:hAnsi="Consolas" w:cs="Consolas"/>
+          <w:color w:val="4EC9B0"/>
+          <w:sz w:val="24"/>
+          <w:szCs w:val="24"/>
+        </w:rPr>
+        <w:t>console</w:t>
+      </w:r>
+      <w:r>
+        <w:rPr>
+          <w:rFonts w:ascii="Consolas" w:eastAsia="Times New Roman" w:hAnsi="Consolas" w:cs="Consolas"/>
+          <w:color w:val="D4D4D4"/>
+          <w:sz w:val="24"/>
+          <w:szCs w:val="24"/>
+        </w:rPr>
+        <w:t>.</w:t>
+      </w:r>
+      <w:r>
+        <w:rPr>
+          <w:rFonts w:ascii="Consolas" w:eastAsia="Times New Roman" w:hAnsi="Consolas" w:cs="Consolas"/>
+          <w:color w:val="DCDCAA"/>
+          <w:sz w:val="24"/>
+          <w:szCs w:val="24"/>
+        </w:rPr>
+        <w:t>log</w:t>
+      </w:r>
+      <w:r>
+        <w:rPr>
+          <w:rFonts w:ascii="Consolas" w:eastAsia="Times New Roman" w:hAnsi="Consolas" w:cs="Consolas"/>
+          <w:color w:val="D4D4D4"/>
+          <w:sz w:val="24"/>
+          <w:szCs w:val="24"/>
+        </w:rPr>
+        <w:t>(</w:t>
+      </w:r>
+      <w:proofErr w:type="gramEnd"/>
+      <w:r>
+        <w:rPr>
+          <w:rFonts w:ascii="Consolas" w:eastAsia="Times New Roman" w:hAnsi="Consolas" w:cs="Consolas"/>
+          <w:color w:val="9CDCFE"/>
+          <w:sz w:val="24"/>
+          <w:szCs w:val="24"/>
+        </w:rPr>
+        <w:t>another</w:t>
+      </w:r>
+      <w:r>
+        <w:rPr>
+          <w:rFonts w:ascii="Consolas" w:eastAsia="Times New Roman" w:hAnsi="Consolas" w:cs="Consolas"/>
+          <w:color w:val="D4D4D4"/>
+          <w:sz w:val="24"/>
+          <w:szCs w:val="24"/>
+        </w:rPr>
+        <w:t xml:space="preserve">); </w:t>
+      </w:r>
+      <w:r>
+        <w:rPr>
+          <w:rFonts w:ascii="Consolas" w:eastAsia="Times New Roman" w:hAnsi="Consolas" w:cs="Consolas"/>
+          <w:color w:val="6A9955"/>
+          <w:sz w:val="24"/>
+          <w:szCs w:val="24"/>
+        </w:rPr>
+        <w:t>//[1, 2, 3, 4]</w:t>
+      </w:r>
+    </w:p>
+    <w:p>
+      <w:pPr>
+        <w:spacing w:after="0" w:line="0" w:lineRule="atLeast"/>
+      </w:pPr>
+    </w:p>
+    <w:p>
+      <w:pPr>
+        <w:spacing w:after="0" w:line="0" w:lineRule="atLeast"/>
+      </w:pPr>
+      <w:r>
+        <w:t>So if our array has multiple references we cannot use this we have to use another solution.</w:t>
+      </w:r>
+    </w:p>
+    <w:p>
+      <w:pPr>
+        <w:spacing w:after="0" w:line="0" w:lineRule="atLeast"/>
+      </w:pPr>
+    </w:p>
+    <w:p>
+      <w:pPr>
+        <w:spacing w:after="0" w:line="0" w:lineRule="atLeast"/>
+      </w:pPr>
+      <w:r>
+        <w:rPr>
+          <w:b/>
+          <w:u w:val="single"/>
+        </w:rPr>
+        <w:t>Solution-2</w:t>
+      </w:r>
+      <w:r>
+        <w:t>:</w:t>
+      </w:r>
+    </w:p>
+    <w:p>
+      <w:pPr>
+        <w:spacing w:after="0" w:line="0" w:lineRule="atLeast"/>
+      </w:pPr>
+      <w:r>
+        <w:t xml:space="preserve">Set the lengths property to zero and this will truncate the array. It will remove all elements. </w:t>
+      </w:r>
+    </w:p>
+    <w:p>
+      <w:pPr>
+        <w:spacing w:after="0" w:line="0" w:lineRule="atLeast"/>
+        <w:rPr>
+          <w:sz w:val="24"/>
+          <w:szCs w:val="24"/>
+        </w:rPr>
+      </w:pPr>
+    </w:p>
+    <w:p>
+      <w:pPr>
+        <w:shd w:val="clear" w:color="auto" w:fill="1E1E1E"/>
+        <w:spacing w:after="0" w:line="270" w:lineRule="atLeast"/>
+        <w:rPr>
+          <w:rFonts w:ascii="Consolas" w:eastAsia="Times New Roman" w:hAnsi="Consolas" w:cs="Consolas"/>
+          <w:color w:val="D4D4D4"/>
+          <w:sz w:val="24"/>
+          <w:szCs w:val="24"/>
+        </w:rPr>
+      </w:pPr>
+      <w:proofErr w:type="gramStart"/>
+      <w:r>
+        <w:rPr>
+          <w:rFonts w:ascii="Consolas" w:eastAsia="Times New Roman" w:hAnsi="Consolas" w:cs="Consolas"/>
+          <w:color w:val="569CD6"/>
+          <w:sz w:val="24"/>
+          <w:szCs w:val="24"/>
+        </w:rPr>
+        <w:t>let</w:t>
+      </w:r>
+      <w:proofErr w:type="gramEnd"/>
+      <w:r>
+        <w:rPr>
+          <w:rFonts w:ascii="Consolas" w:eastAsia="Times New Roman" w:hAnsi="Consolas" w:cs="Consolas"/>
+          <w:color w:val="D4D4D4"/>
+          <w:sz w:val="24"/>
+          <w:szCs w:val="24"/>
+        </w:rPr>
+        <w:t xml:space="preserve"> </w:t>
+      </w:r>
+      <w:r>
+        <w:rPr>
+          <w:rFonts w:ascii="Consolas" w:eastAsia="Times New Roman" w:hAnsi="Consolas" w:cs="Consolas"/>
+          <w:color w:val="9CDCFE"/>
+          <w:sz w:val="24"/>
+          <w:szCs w:val="24"/>
+        </w:rPr>
+        <w:t>numbers</w:t>
+      </w:r>
+      <w:r>
+        <w:rPr>
+          <w:rFonts w:ascii="Consolas" w:eastAsia="Times New Roman" w:hAnsi="Consolas" w:cs="Consolas"/>
+          <w:color w:val="D4D4D4"/>
+          <w:sz w:val="24"/>
+          <w:szCs w:val="24"/>
+        </w:rPr>
+        <w:t xml:space="preserve"> = [</w:t>
+      </w:r>
+      <w:r>
+        <w:rPr>
+          <w:rFonts w:ascii="Consolas" w:eastAsia="Times New Roman" w:hAnsi="Consolas" w:cs="Consolas"/>
+          <w:color w:val="B5CEA8"/>
+          <w:sz w:val="24"/>
+          <w:szCs w:val="24"/>
+        </w:rPr>
+        <w:t>1</w:t>
+      </w:r>
+      <w:r>
+        <w:rPr>
+          <w:rFonts w:ascii="Consolas" w:eastAsia="Times New Roman" w:hAnsi="Consolas" w:cs="Consolas"/>
+          <w:color w:val="D4D4D4"/>
+          <w:sz w:val="24"/>
+          <w:szCs w:val="24"/>
+        </w:rPr>
+        <w:t xml:space="preserve">, </w:t>
+      </w:r>
+      <w:r>
+        <w:rPr>
+          <w:rFonts w:ascii="Consolas" w:eastAsia="Times New Roman" w:hAnsi="Consolas" w:cs="Consolas"/>
+          <w:color w:val="B5CEA8"/>
+          <w:sz w:val="24"/>
+          <w:szCs w:val="24"/>
+        </w:rPr>
+        <w:t>2</w:t>
+      </w:r>
+      <w:r>
+        <w:rPr>
+          <w:rFonts w:ascii="Consolas" w:eastAsia="Times New Roman" w:hAnsi="Consolas" w:cs="Consolas"/>
+          <w:color w:val="D4D4D4"/>
+          <w:sz w:val="24"/>
+          <w:szCs w:val="24"/>
+        </w:rPr>
+        <w:t xml:space="preserve">, </w:t>
+      </w:r>
+      <w:r>
+        <w:rPr>
+          <w:rFonts w:ascii="Consolas" w:eastAsia="Times New Roman" w:hAnsi="Consolas" w:cs="Consolas"/>
+          <w:color w:val="B5CEA8"/>
+          <w:sz w:val="24"/>
+          <w:szCs w:val="24"/>
+        </w:rPr>
+        <w:t>3</w:t>
+      </w:r>
+      <w:r>
+        <w:rPr>
+          <w:rFonts w:ascii="Consolas" w:eastAsia="Times New Roman" w:hAnsi="Consolas" w:cs="Consolas"/>
+          <w:color w:val="D4D4D4"/>
+          <w:sz w:val="24"/>
+          <w:szCs w:val="24"/>
+        </w:rPr>
+        <w:t xml:space="preserve">, </w:t>
+      </w:r>
+      <w:r>
+        <w:rPr>
+          <w:rFonts w:ascii="Consolas" w:eastAsia="Times New Roman" w:hAnsi="Consolas" w:cs="Consolas"/>
+          <w:color w:val="B5CEA8"/>
+          <w:sz w:val="24"/>
+          <w:szCs w:val="24"/>
+        </w:rPr>
+        <w:t>4</w:t>
+      </w:r>
+      <w:r>
+        <w:rPr>
+          <w:rFonts w:ascii="Consolas" w:eastAsia="Times New Roman" w:hAnsi="Consolas" w:cs="Consolas"/>
+          <w:color w:val="D4D4D4"/>
+          <w:sz w:val="24"/>
+          <w:szCs w:val="24"/>
+        </w:rPr>
+        <w:t>];</w:t>
+      </w:r>
+    </w:p>
+    <w:p>
+      <w:pPr>
+        <w:shd w:val="clear" w:color="auto" w:fill="1E1E1E"/>
+        <w:spacing w:after="0" w:line="270" w:lineRule="atLeast"/>
+        <w:rPr>
+          <w:rFonts w:ascii="Consolas" w:eastAsia="Times New Roman" w:hAnsi="Consolas" w:cs="Consolas"/>
+          <w:color w:val="D4D4D4"/>
+          <w:sz w:val="24"/>
+          <w:szCs w:val="24"/>
+        </w:rPr>
+      </w:pPr>
+      <w:proofErr w:type="gramStart"/>
+      <w:r>
+        <w:rPr>
+          <w:rFonts w:ascii="Consolas" w:eastAsia="Times New Roman" w:hAnsi="Consolas" w:cs="Consolas"/>
+          <w:color w:val="569CD6"/>
+          <w:sz w:val="24"/>
+          <w:szCs w:val="24"/>
+        </w:rPr>
+        <w:t>let</w:t>
+      </w:r>
+      <w:proofErr w:type="gramEnd"/>
+      <w:r>
+        <w:rPr>
+          <w:rFonts w:ascii="Consolas" w:eastAsia="Times New Roman" w:hAnsi="Consolas" w:cs="Consolas"/>
+          <w:color w:val="D4D4D4"/>
+          <w:sz w:val="24"/>
+          <w:szCs w:val="24"/>
+        </w:rPr>
+        <w:t xml:space="preserve"> </w:t>
+      </w:r>
+      <w:r>
+        <w:rPr>
+          <w:rFonts w:ascii="Consolas" w:eastAsia="Times New Roman" w:hAnsi="Consolas" w:cs="Consolas"/>
+          <w:color w:val="9CDCFE"/>
+          <w:sz w:val="24"/>
+          <w:szCs w:val="24"/>
+        </w:rPr>
+        <w:t>another</w:t>
+      </w:r>
+      <w:r>
+        <w:rPr>
+          <w:rFonts w:ascii="Consolas" w:eastAsia="Times New Roman" w:hAnsi="Consolas" w:cs="Consolas"/>
+          <w:color w:val="D4D4D4"/>
+          <w:sz w:val="24"/>
+          <w:szCs w:val="24"/>
+        </w:rPr>
+        <w:t xml:space="preserve"> = </w:t>
+      </w:r>
+      <w:r>
+        <w:rPr>
+          <w:rFonts w:ascii="Consolas" w:eastAsia="Times New Roman" w:hAnsi="Consolas" w:cs="Consolas"/>
+          <w:color w:val="9CDCFE"/>
+          <w:sz w:val="24"/>
+          <w:szCs w:val="24"/>
+        </w:rPr>
+        <w:t>numbers</w:t>
+      </w:r>
+      <w:r>
+        <w:rPr>
+          <w:rFonts w:ascii="Consolas" w:eastAsia="Times New Roman" w:hAnsi="Consolas" w:cs="Consolas"/>
+          <w:color w:val="D4D4D4"/>
+          <w:sz w:val="24"/>
+          <w:szCs w:val="24"/>
+        </w:rPr>
+        <w:t>;</w:t>
+      </w:r>
+    </w:p>
+    <w:p>
+      <w:pPr>
+        <w:shd w:val="clear" w:color="auto" w:fill="1E1E1E"/>
+        <w:spacing w:after="0" w:line="270" w:lineRule="atLeast"/>
+        <w:rPr>
+          <w:rFonts w:ascii="Consolas" w:eastAsia="Times New Roman" w:hAnsi="Consolas" w:cs="Consolas"/>
+          <w:color w:val="D4D4D4"/>
+          <w:sz w:val="24"/>
+          <w:szCs w:val="24"/>
+        </w:rPr>
+      </w:pPr>
+    </w:p>
+    <w:p>
+      <w:pPr>
+        <w:shd w:val="clear" w:color="auto" w:fill="1E1E1E"/>
+        <w:spacing w:after="0" w:line="270" w:lineRule="atLeast"/>
+        <w:rPr>
+          <w:rFonts w:ascii="Consolas" w:eastAsia="Times New Roman" w:hAnsi="Consolas" w:cs="Consolas"/>
+          <w:color w:val="D4D4D4"/>
+          <w:sz w:val="24"/>
+          <w:szCs w:val="24"/>
+        </w:rPr>
+      </w:pPr>
+      <w:proofErr w:type="spellStart"/>
+      <w:r>
+        <w:rPr>
+          <w:rFonts w:ascii="Consolas" w:eastAsia="Times New Roman" w:hAnsi="Consolas" w:cs="Consolas"/>
+          <w:color w:val="9CDCFE"/>
+          <w:sz w:val="24"/>
+          <w:szCs w:val="24"/>
+        </w:rPr>
+        <w:t>numbers</w:t>
+      </w:r>
+      <w:r>
+        <w:rPr>
+          <w:rFonts w:ascii="Consolas" w:eastAsia="Times New Roman" w:hAnsi="Consolas" w:cs="Consolas"/>
+          <w:color w:val="D4D4D4"/>
+          <w:sz w:val="24"/>
+          <w:szCs w:val="24"/>
+        </w:rPr>
+        <w:t>.</w:t>
+      </w:r>
+      <w:r>
+        <w:rPr>
+          <w:rFonts w:ascii="Consolas" w:eastAsia="Times New Roman" w:hAnsi="Consolas" w:cs="Consolas"/>
+          <w:color w:val="9CDCFE"/>
+          <w:sz w:val="24"/>
+          <w:szCs w:val="24"/>
+        </w:rPr>
+        <w:t>length</w:t>
+      </w:r>
+      <w:proofErr w:type="spellEnd"/>
+      <w:r>
+        <w:rPr>
+          <w:rFonts w:ascii="Consolas" w:eastAsia="Times New Roman" w:hAnsi="Consolas" w:cs="Consolas"/>
+          <w:color w:val="D4D4D4"/>
+          <w:sz w:val="24"/>
+          <w:szCs w:val="24"/>
+        </w:rPr>
+        <w:t xml:space="preserve"> = </w:t>
+      </w:r>
+      <w:r>
+        <w:rPr>
+          <w:rFonts w:ascii="Consolas" w:eastAsia="Times New Roman" w:hAnsi="Consolas" w:cs="Consolas"/>
+          <w:color w:val="B5CEA8"/>
+          <w:sz w:val="24"/>
+          <w:szCs w:val="24"/>
+        </w:rPr>
+        <w:t>0</w:t>
+      </w:r>
+      <w:r>
+        <w:rPr>
+          <w:rFonts w:ascii="Consolas" w:eastAsia="Times New Roman" w:hAnsi="Consolas" w:cs="Consolas"/>
+          <w:color w:val="D4D4D4"/>
+          <w:sz w:val="24"/>
+          <w:szCs w:val="24"/>
+        </w:rPr>
+        <w:t>;</w:t>
+      </w:r>
+    </w:p>
+    <w:p>
+      <w:pPr>
+        <w:shd w:val="clear" w:color="auto" w:fill="1E1E1E"/>
+        <w:spacing w:after="0" w:line="270" w:lineRule="atLeast"/>
+        <w:rPr>
+          <w:rFonts w:ascii="Consolas" w:eastAsia="Times New Roman" w:hAnsi="Consolas" w:cs="Consolas"/>
+          <w:color w:val="D4D4D4"/>
+          <w:sz w:val="24"/>
+          <w:szCs w:val="24"/>
+        </w:rPr>
+      </w:pPr>
+      <w:proofErr w:type="gramStart"/>
+      <w:r>
+        <w:rPr>
+          <w:rFonts w:ascii="Consolas" w:eastAsia="Times New Roman" w:hAnsi="Consolas" w:cs="Consolas"/>
+          <w:color w:val="4EC9B0"/>
+          <w:sz w:val="24"/>
+          <w:szCs w:val="24"/>
+        </w:rPr>
+        <w:t>console</w:t>
+      </w:r>
+      <w:r>
+        <w:rPr>
+          <w:rFonts w:ascii="Consolas" w:eastAsia="Times New Roman" w:hAnsi="Consolas" w:cs="Consolas"/>
+          <w:color w:val="D4D4D4"/>
+          <w:sz w:val="24"/>
+          <w:szCs w:val="24"/>
+        </w:rPr>
+        <w:t>.</w:t>
+      </w:r>
+      <w:r>
+        <w:rPr>
+          <w:rFonts w:ascii="Consolas" w:eastAsia="Times New Roman" w:hAnsi="Consolas" w:cs="Consolas"/>
+          <w:color w:val="DCDCAA"/>
+          <w:sz w:val="24"/>
+          <w:szCs w:val="24"/>
+        </w:rPr>
+        <w:t>log</w:t>
+      </w:r>
+      <w:r>
+        <w:rPr>
+          <w:rFonts w:ascii="Consolas" w:eastAsia="Times New Roman" w:hAnsi="Consolas" w:cs="Consolas"/>
+          <w:color w:val="D4D4D4"/>
+          <w:sz w:val="24"/>
+          <w:szCs w:val="24"/>
+        </w:rPr>
+        <w:t>(</w:t>
+      </w:r>
+      <w:proofErr w:type="gramEnd"/>
+      <w:r>
+        <w:rPr>
+          <w:rFonts w:ascii="Consolas" w:eastAsia="Times New Roman" w:hAnsi="Consolas" w:cs="Consolas"/>
+          <w:color w:val="9CDCFE"/>
+          <w:sz w:val="24"/>
+          <w:szCs w:val="24"/>
+        </w:rPr>
+        <w:t>numbers</w:t>
+      </w:r>
+      <w:r>
+        <w:rPr>
+          <w:rFonts w:ascii="Consolas" w:eastAsia="Times New Roman" w:hAnsi="Consolas" w:cs="Consolas"/>
+          <w:color w:val="D4D4D4"/>
+          <w:sz w:val="24"/>
+          <w:szCs w:val="24"/>
+        </w:rPr>
+        <w:t xml:space="preserve">); </w:t>
+      </w:r>
+      <w:r>
+        <w:rPr>
+          <w:rFonts w:ascii="Consolas" w:eastAsia="Times New Roman" w:hAnsi="Consolas" w:cs="Consolas"/>
+          <w:color w:val="6A9955"/>
+          <w:sz w:val="24"/>
+          <w:szCs w:val="24"/>
+        </w:rPr>
+        <w:t>//[]</w:t>
+      </w:r>
+    </w:p>
+    <w:p>
+      <w:pPr>
+        <w:shd w:val="clear" w:color="auto" w:fill="1E1E1E"/>
+        <w:spacing w:after="0" w:line="270" w:lineRule="atLeast"/>
+        <w:rPr>
+          <w:rFonts w:ascii="Consolas" w:eastAsia="Times New Roman" w:hAnsi="Consolas" w:cs="Consolas"/>
+          <w:color w:val="D4D4D4"/>
+          <w:sz w:val="24"/>
+          <w:szCs w:val="24"/>
+        </w:rPr>
+      </w:pPr>
+      <w:proofErr w:type="gramStart"/>
+      <w:r>
+        <w:rPr>
+          <w:rFonts w:ascii="Consolas" w:eastAsia="Times New Roman" w:hAnsi="Consolas" w:cs="Consolas"/>
+          <w:color w:val="4EC9B0"/>
+          <w:sz w:val="24"/>
+          <w:szCs w:val="24"/>
+        </w:rPr>
+        <w:t>console</w:t>
+      </w:r>
+      <w:r>
+        <w:rPr>
+          <w:rFonts w:ascii="Consolas" w:eastAsia="Times New Roman" w:hAnsi="Consolas" w:cs="Consolas"/>
+          <w:color w:val="D4D4D4"/>
+          <w:sz w:val="24"/>
+          <w:szCs w:val="24"/>
+        </w:rPr>
+        <w:t>.</w:t>
+      </w:r>
+      <w:r>
+        <w:rPr>
+          <w:rFonts w:ascii="Consolas" w:eastAsia="Times New Roman" w:hAnsi="Consolas" w:cs="Consolas"/>
+          <w:color w:val="DCDCAA"/>
+          <w:sz w:val="24"/>
+          <w:szCs w:val="24"/>
+        </w:rPr>
+        <w:t>log</w:t>
+      </w:r>
+      <w:r>
+        <w:rPr>
+          <w:rFonts w:ascii="Consolas" w:eastAsia="Times New Roman" w:hAnsi="Consolas" w:cs="Consolas"/>
+          <w:color w:val="D4D4D4"/>
+          <w:sz w:val="24"/>
+          <w:szCs w:val="24"/>
+        </w:rPr>
+        <w:t>(</w:t>
+      </w:r>
+      <w:proofErr w:type="gramEnd"/>
+      <w:r>
+        <w:rPr>
+          <w:rFonts w:ascii="Consolas" w:eastAsia="Times New Roman" w:hAnsi="Consolas" w:cs="Consolas"/>
+          <w:color w:val="9CDCFE"/>
+          <w:sz w:val="24"/>
+          <w:szCs w:val="24"/>
+        </w:rPr>
+        <w:t>another</w:t>
+      </w:r>
+      <w:r>
+        <w:rPr>
+          <w:rFonts w:ascii="Consolas" w:eastAsia="Times New Roman" w:hAnsi="Consolas" w:cs="Consolas"/>
+          <w:color w:val="D4D4D4"/>
+          <w:sz w:val="24"/>
+          <w:szCs w:val="24"/>
+        </w:rPr>
+        <w:t xml:space="preserve">); </w:t>
+      </w:r>
+      <w:r>
+        <w:rPr>
+          <w:rFonts w:ascii="Consolas" w:eastAsia="Times New Roman" w:hAnsi="Consolas" w:cs="Consolas"/>
+          <w:color w:val="6A9955"/>
+          <w:sz w:val="24"/>
+          <w:szCs w:val="24"/>
+        </w:rPr>
+        <w:t>//[]</w:t>
+      </w:r>
+    </w:p>
+    <w:p>
+      <w:pPr>
+        <w:spacing w:after="0" w:line="0" w:lineRule="atLeast"/>
+      </w:pPr>
+      <w:r>
+        <w:t xml:space="preserve"> </w:t>
+      </w:r>
+    </w:p>
+    <w:p>
+      <w:pPr>
+        <w:spacing w:after="0" w:line="0" w:lineRule="atLeast"/>
+      </w:pPr>
+      <w:r>
+        <w:rPr>
+          <w:b/>
+          <w:u w:val="single"/>
+        </w:rPr>
+        <w:t>Solution-3</w:t>
+      </w:r>
+      <w:r>
+        <w:t>:</w:t>
+      </w:r>
+    </w:p>
+    <w:p>
+      <w:pPr>
+        <w:spacing w:after="0" w:line="0" w:lineRule="atLeast"/>
+      </w:pPr>
+      <w:r>
+        <w:t xml:space="preserve">Use the </w:t>
+      </w:r>
+      <w:proofErr w:type="gramStart"/>
+      <w:r>
+        <w:t>spli</w:t>
+      </w:r>
+      <w:r>
+        <w:t>ce(</w:t>
+      </w:r>
+      <w:proofErr w:type="gramEnd"/>
+      <w:r>
+        <w:t>)</w:t>
+      </w:r>
+      <w:r>
+        <w:t xml:space="preserve"> method. By using we can be emptying an array. The other array which uses the array reference is also empty.</w:t>
+      </w:r>
+    </w:p>
+    <w:p>
+      <w:pPr>
+        <w:spacing w:after="0" w:line="0" w:lineRule="atLeast"/>
+      </w:pPr>
+    </w:p>
+    <w:p>
+      <w:pPr>
+        <w:shd w:val="clear" w:color="auto" w:fill="1E1E1E"/>
+        <w:spacing w:after="0" w:line="270" w:lineRule="atLeast"/>
+        <w:rPr>
+          <w:rFonts w:ascii="Consolas" w:eastAsia="Times New Roman" w:hAnsi="Consolas" w:cs="Consolas"/>
+          <w:color w:val="D4D4D4"/>
+          <w:sz w:val="24"/>
+          <w:szCs w:val="24"/>
+        </w:rPr>
+      </w:pPr>
+      <w:proofErr w:type="gramStart"/>
+      <w:r>
+        <w:rPr>
+          <w:rFonts w:ascii="Consolas" w:eastAsia="Times New Roman" w:hAnsi="Consolas" w:cs="Consolas"/>
+          <w:color w:val="569CD6"/>
+          <w:sz w:val="24"/>
+          <w:szCs w:val="24"/>
+        </w:rPr>
+        <w:t>let</w:t>
+      </w:r>
+      <w:proofErr w:type="gramEnd"/>
+      <w:r>
+        <w:rPr>
+          <w:rFonts w:ascii="Consolas" w:eastAsia="Times New Roman" w:hAnsi="Consolas" w:cs="Consolas"/>
+          <w:color w:val="D4D4D4"/>
+          <w:sz w:val="24"/>
+          <w:szCs w:val="24"/>
+        </w:rPr>
+        <w:t xml:space="preserve"> </w:t>
+      </w:r>
+      <w:r>
+        <w:rPr>
+          <w:rFonts w:ascii="Consolas" w:eastAsia="Times New Roman" w:hAnsi="Consolas" w:cs="Consolas"/>
+          <w:color w:val="9CDCFE"/>
+          <w:sz w:val="24"/>
+          <w:szCs w:val="24"/>
+        </w:rPr>
+        <w:t>numbers</w:t>
+      </w:r>
+      <w:r>
+        <w:rPr>
+          <w:rFonts w:ascii="Consolas" w:eastAsia="Times New Roman" w:hAnsi="Consolas" w:cs="Consolas"/>
+          <w:color w:val="D4D4D4"/>
+          <w:sz w:val="24"/>
+          <w:szCs w:val="24"/>
+        </w:rPr>
+        <w:t xml:space="preserve"> = [</w:t>
+      </w:r>
+      <w:r>
+        <w:rPr>
+          <w:rFonts w:ascii="Consolas" w:eastAsia="Times New Roman" w:hAnsi="Consolas" w:cs="Consolas"/>
+          <w:color w:val="B5CEA8"/>
+          <w:sz w:val="24"/>
+          <w:szCs w:val="24"/>
+        </w:rPr>
+        <w:t>1</w:t>
+      </w:r>
+      <w:r>
+        <w:rPr>
+          <w:rFonts w:ascii="Consolas" w:eastAsia="Times New Roman" w:hAnsi="Consolas" w:cs="Consolas"/>
+          <w:color w:val="D4D4D4"/>
+          <w:sz w:val="24"/>
+          <w:szCs w:val="24"/>
+        </w:rPr>
+        <w:t xml:space="preserve">, </w:t>
+      </w:r>
+      <w:r>
+        <w:rPr>
+          <w:rFonts w:ascii="Consolas" w:eastAsia="Times New Roman" w:hAnsi="Consolas" w:cs="Consolas"/>
+          <w:color w:val="B5CEA8"/>
+          <w:sz w:val="24"/>
+          <w:szCs w:val="24"/>
+        </w:rPr>
+        <w:t>2</w:t>
+      </w:r>
+      <w:r>
+        <w:rPr>
+          <w:rFonts w:ascii="Consolas" w:eastAsia="Times New Roman" w:hAnsi="Consolas" w:cs="Consolas"/>
+          <w:color w:val="D4D4D4"/>
+          <w:sz w:val="24"/>
+          <w:szCs w:val="24"/>
+        </w:rPr>
+        <w:t xml:space="preserve">, </w:t>
+      </w:r>
+      <w:r>
+        <w:rPr>
+          <w:rFonts w:ascii="Consolas" w:eastAsia="Times New Roman" w:hAnsi="Consolas" w:cs="Consolas"/>
+          <w:color w:val="B5CEA8"/>
+          <w:sz w:val="24"/>
+          <w:szCs w:val="24"/>
+        </w:rPr>
+        <w:t>3</w:t>
+      </w:r>
+      <w:r>
+        <w:rPr>
+          <w:rFonts w:ascii="Consolas" w:eastAsia="Times New Roman" w:hAnsi="Consolas" w:cs="Consolas"/>
+          <w:color w:val="D4D4D4"/>
+          <w:sz w:val="24"/>
+          <w:szCs w:val="24"/>
+        </w:rPr>
+        <w:t xml:space="preserve">, </w:t>
+      </w:r>
+      <w:r>
+        <w:rPr>
+          <w:rFonts w:ascii="Consolas" w:eastAsia="Times New Roman" w:hAnsi="Consolas" w:cs="Consolas"/>
+          <w:color w:val="B5CEA8"/>
+          <w:sz w:val="24"/>
+          <w:szCs w:val="24"/>
+        </w:rPr>
+        <w:t>4</w:t>
+      </w:r>
+      <w:r>
+        <w:rPr>
+          <w:rFonts w:ascii="Consolas" w:eastAsia="Times New Roman" w:hAnsi="Consolas" w:cs="Consolas"/>
+          <w:color w:val="D4D4D4"/>
+          <w:sz w:val="24"/>
+          <w:szCs w:val="24"/>
+        </w:rPr>
+        <w:t>];</w:t>
+      </w:r>
+    </w:p>
+    <w:p>
+      <w:pPr>
+        <w:shd w:val="clear" w:color="auto" w:fill="1E1E1E"/>
+        <w:spacing w:after="0" w:line="270" w:lineRule="atLeast"/>
+        <w:rPr>
+          <w:rFonts w:ascii="Consolas" w:eastAsia="Times New Roman" w:hAnsi="Consolas" w:cs="Consolas"/>
+          <w:color w:val="D4D4D4"/>
+          <w:sz w:val="24"/>
+          <w:szCs w:val="24"/>
+        </w:rPr>
+      </w:pPr>
+      <w:proofErr w:type="gramStart"/>
+      <w:r>
+        <w:rPr>
+          <w:rFonts w:ascii="Consolas" w:eastAsia="Times New Roman" w:hAnsi="Consolas" w:cs="Consolas"/>
+          <w:color w:val="569CD6"/>
+          <w:sz w:val="24"/>
+          <w:szCs w:val="24"/>
+        </w:rPr>
+        <w:t>let</w:t>
+      </w:r>
+      <w:proofErr w:type="gramEnd"/>
+      <w:r>
+        <w:rPr>
+          <w:rFonts w:ascii="Consolas" w:eastAsia="Times New Roman" w:hAnsi="Consolas" w:cs="Consolas"/>
+          <w:color w:val="D4D4D4"/>
+          <w:sz w:val="24"/>
+          <w:szCs w:val="24"/>
+        </w:rPr>
+        <w:t xml:space="preserve"> </w:t>
+      </w:r>
+      <w:r>
+        <w:rPr>
+          <w:rFonts w:ascii="Consolas" w:eastAsia="Times New Roman" w:hAnsi="Consolas" w:cs="Consolas"/>
+          <w:color w:val="9CDCFE"/>
+          <w:sz w:val="24"/>
+          <w:szCs w:val="24"/>
+        </w:rPr>
+        <w:t>another</w:t>
+      </w:r>
+      <w:r>
+        <w:rPr>
+          <w:rFonts w:ascii="Consolas" w:eastAsia="Times New Roman" w:hAnsi="Consolas" w:cs="Consolas"/>
+          <w:color w:val="D4D4D4"/>
+          <w:sz w:val="24"/>
+          <w:szCs w:val="24"/>
+        </w:rPr>
+        <w:t xml:space="preserve"> = </w:t>
+      </w:r>
+      <w:r>
+        <w:rPr>
+          <w:rFonts w:ascii="Consolas" w:eastAsia="Times New Roman" w:hAnsi="Consolas" w:cs="Consolas"/>
+          <w:color w:val="9CDCFE"/>
+          <w:sz w:val="24"/>
+          <w:szCs w:val="24"/>
+        </w:rPr>
+        <w:t>numbers</w:t>
+      </w:r>
+      <w:r>
+        <w:rPr>
+          <w:rFonts w:ascii="Consolas" w:eastAsia="Times New Roman" w:hAnsi="Consolas" w:cs="Consolas"/>
+          <w:color w:val="D4D4D4"/>
+          <w:sz w:val="24"/>
+          <w:szCs w:val="24"/>
+        </w:rPr>
+        <w:t>;</w:t>
+      </w:r>
+    </w:p>
+    <w:p>
+      <w:pPr>
+        <w:shd w:val="clear" w:color="auto" w:fill="1E1E1E"/>
+        <w:spacing w:after="0" w:line="270" w:lineRule="atLeast"/>
+        <w:rPr>
+          <w:rFonts w:ascii="Consolas" w:eastAsia="Times New Roman" w:hAnsi="Consolas" w:cs="Consolas"/>
+          <w:color w:val="D4D4D4"/>
+          <w:sz w:val="24"/>
+          <w:szCs w:val="24"/>
+        </w:rPr>
+      </w:pPr>
+    </w:p>
+    <w:p>
+      <w:pPr>
+        <w:shd w:val="clear" w:color="auto" w:fill="1E1E1E"/>
+        <w:spacing w:after="0" w:line="270" w:lineRule="atLeast"/>
+        <w:rPr>
+          <w:rFonts w:ascii="Consolas" w:eastAsia="Times New Roman" w:hAnsi="Consolas" w:cs="Consolas"/>
+          <w:color w:val="D4D4D4"/>
+          <w:sz w:val="24"/>
+          <w:szCs w:val="24"/>
+        </w:rPr>
+      </w:pPr>
+      <w:proofErr w:type="spellStart"/>
+      <w:proofErr w:type="gramStart"/>
+      <w:r>
+        <w:rPr>
+          <w:rFonts w:ascii="Consolas" w:eastAsia="Times New Roman" w:hAnsi="Consolas" w:cs="Consolas"/>
+          <w:color w:val="9CDCFE"/>
+          <w:sz w:val="24"/>
+          <w:szCs w:val="24"/>
+        </w:rPr>
+        <w:t>numbers</w:t>
+      </w:r>
+      <w:r>
+        <w:rPr>
+          <w:rFonts w:ascii="Consolas" w:eastAsia="Times New Roman" w:hAnsi="Consolas" w:cs="Consolas"/>
+          <w:color w:val="D4D4D4"/>
+          <w:sz w:val="24"/>
+          <w:szCs w:val="24"/>
+        </w:rPr>
+        <w:t>.</w:t>
+      </w:r>
+      <w:r>
+        <w:rPr>
+          <w:rFonts w:ascii="Consolas" w:eastAsia="Times New Roman" w:hAnsi="Consolas" w:cs="Consolas"/>
+          <w:color w:val="DCDCAA"/>
+          <w:sz w:val="24"/>
+          <w:szCs w:val="24"/>
+        </w:rPr>
+        <w:t>splice</w:t>
+      </w:r>
+      <w:proofErr w:type="spellEnd"/>
+      <w:r>
+        <w:rPr>
+          <w:rFonts w:ascii="Consolas" w:eastAsia="Times New Roman" w:hAnsi="Consolas" w:cs="Consolas"/>
+          <w:color w:val="D4D4D4"/>
+          <w:sz w:val="24"/>
+          <w:szCs w:val="24"/>
+        </w:rPr>
+        <w:t>(</w:t>
+      </w:r>
+      <w:proofErr w:type="gramEnd"/>
+      <w:r>
+        <w:rPr>
+          <w:rFonts w:ascii="Consolas" w:eastAsia="Times New Roman" w:hAnsi="Consolas" w:cs="Consolas"/>
+          <w:color w:val="B5CEA8"/>
+          <w:sz w:val="24"/>
+          <w:szCs w:val="24"/>
+        </w:rPr>
+        <w:t>0</w:t>
+      </w:r>
+      <w:r>
+        <w:rPr>
+          <w:rFonts w:ascii="Consolas" w:eastAsia="Times New Roman" w:hAnsi="Consolas" w:cs="Consolas"/>
+          <w:color w:val="D4D4D4"/>
+          <w:sz w:val="24"/>
+          <w:szCs w:val="24"/>
+        </w:rPr>
+        <w:t xml:space="preserve">, </w:t>
+      </w:r>
+      <w:proofErr w:type="spellStart"/>
+      <w:r>
+        <w:rPr>
+          <w:rFonts w:ascii="Consolas" w:eastAsia="Times New Roman" w:hAnsi="Consolas" w:cs="Consolas"/>
+          <w:color w:val="9CDCFE"/>
+          <w:sz w:val="24"/>
+          <w:szCs w:val="24"/>
+        </w:rPr>
+        <w:t>numbers</w:t>
+      </w:r>
+      <w:r>
+        <w:rPr>
+          <w:rFonts w:ascii="Consolas" w:eastAsia="Times New Roman" w:hAnsi="Consolas" w:cs="Consolas"/>
+          <w:color w:val="D4D4D4"/>
+          <w:sz w:val="24"/>
+          <w:szCs w:val="24"/>
+        </w:rPr>
+        <w:t>.</w:t>
+      </w:r>
+      <w:r>
+        <w:rPr>
+          <w:rFonts w:ascii="Consolas" w:eastAsia="Times New Roman" w:hAnsi="Consolas" w:cs="Consolas"/>
+          <w:color w:val="9CDCFE"/>
+          <w:sz w:val="24"/>
+          <w:szCs w:val="24"/>
+        </w:rPr>
+        <w:t>length</w:t>
+      </w:r>
+      <w:proofErr w:type="spellEnd"/>
+      <w:r>
+        <w:rPr>
+          <w:rFonts w:ascii="Consolas" w:eastAsia="Times New Roman" w:hAnsi="Consolas" w:cs="Consolas"/>
+          <w:color w:val="D4D4D4"/>
+          <w:sz w:val="24"/>
+          <w:szCs w:val="24"/>
+        </w:rPr>
+        <w:t xml:space="preserve">); </w:t>
+      </w:r>
+      <w:r>
+        <w:rPr>
+          <w:rFonts w:ascii="Consolas" w:eastAsia="Times New Roman" w:hAnsi="Consolas" w:cs="Consolas"/>
+          <w:color w:val="6A9955"/>
+          <w:sz w:val="24"/>
+          <w:szCs w:val="24"/>
+        </w:rPr>
+        <w:t>//[1, 2, 3, 4]</w:t>
+      </w:r>
+    </w:p>
+    <w:p>
+      <w:pPr>
+        <w:shd w:val="clear" w:color="auto" w:fill="1E1E1E"/>
+        <w:spacing w:after="0" w:line="270" w:lineRule="atLeast"/>
+        <w:rPr>
+          <w:rFonts w:ascii="Consolas" w:eastAsia="Times New Roman" w:hAnsi="Consolas" w:cs="Consolas"/>
+          <w:color w:val="D4D4D4"/>
+          <w:sz w:val="24"/>
+          <w:szCs w:val="24"/>
+        </w:rPr>
+      </w:pPr>
+      <w:r>
+        <w:rPr>
+          <w:rFonts w:ascii="Consolas" w:eastAsia="Times New Roman" w:hAnsi="Consolas" w:cs="Consolas"/>
+          <w:color w:val="6A9955"/>
+          <w:sz w:val="24"/>
+          <w:szCs w:val="24"/>
+        </w:rPr>
+        <w:t xml:space="preserve">//or </w:t>
+      </w:r>
+      <w:proofErr w:type="spellStart"/>
+      <w:proofErr w:type="gramStart"/>
+      <w:r>
+        <w:rPr>
+          <w:rFonts w:ascii="Consolas" w:eastAsia="Times New Roman" w:hAnsi="Consolas" w:cs="Consolas"/>
+          <w:color w:val="6A9955"/>
+          <w:sz w:val="24"/>
+          <w:szCs w:val="24"/>
+        </w:rPr>
+        <w:t>numbers.splice</w:t>
+      </w:r>
+      <w:proofErr w:type="spellEnd"/>
+      <w:r>
+        <w:rPr>
+          <w:rFonts w:ascii="Consolas" w:eastAsia="Times New Roman" w:hAnsi="Consolas" w:cs="Consolas"/>
+          <w:color w:val="6A9955"/>
+          <w:sz w:val="24"/>
+          <w:szCs w:val="24"/>
+        </w:rPr>
+        <w:t>(</w:t>
+      </w:r>
+      <w:proofErr w:type="gramEnd"/>
+      <w:r>
+        <w:rPr>
+          <w:rFonts w:ascii="Consolas" w:eastAsia="Times New Roman" w:hAnsi="Consolas" w:cs="Consolas"/>
+          <w:color w:val="6A9955"/>
+          <w:sz w:val="24"/>
+          <w:szCs w:val="24"/>
+        </w:rPr>
+        <w:t>0); //[1, 2, 3, 4]</w:t>
+      </w:r>
+    </w:p>
+    <w:p>
+      <w:pPr>
+        <w:shd w:val="clear" w:color="auto" w:fill="1E1E1E"/>
+        <w:spacing w:after="0" w:line="270" w:lineRule="atLeast"/>
+        <w:rPr>
+          <w:rFonts w:ascii="Consolas" w:eastAsia="Times New Roman" w:hAnsi="Consolas" w:cs="Consolas"/>
+          <w:color w:val="D4D4D4"/>
+          <w:sz w:val="24"/>
+          <w:szCs w:val="24"/>
+        </w:rPr>
+      </w:pPr>
+      <w:proofErr w:type="gramStart"/>
+      <w:r>
+        <w:rPr>
+          <w:rFonts w:ascii="Consolas" w:eastAsia="Times New Roman" w:hAnsi="Consolas" w:cs="Consolas"/>
+          <w:color w:val="4EC9B0"/>
+          <w:sz w:val="24"/>
+          <w:szCs w:val="24"/>
+        </w:rPr>
+        <w:t>console</w:t>
+      </w:r>
+      <w:r>
+        <w:rPr>
+          <w:rFonts w:ascii="Consolas" w:eastAsia="Times New Roman" w:hAnsi="Consolas" w:cs="Consolas"/>
+          <w:color w:val="D4D4D4"/>
+          <w:sz w:val="24"/>
+          <w:szCs w:val="24"/>
+        </w:rPr>
+        <w:t>.</w:t>
+      </w:r>
+      <w:r>
+        <w:rPr>
+          <w:rFonts w:ascii="Consolas" w:eastAsia="Times New Roman" w:hAnsi="Consolas" w:cs="Consolas"/>
+          <w:color w:val="DCDCAA"/>
+          <w:sz w:val="24"/>
+          <w:szCs w:val="24"/>
+        </w:rPr>
+        <w:t>log</w:t>
+      </w:r>
+      <w:r>
+        <w:rPr>
+          <w:rFonts w:ascii="Consolas" w:eastAsia="Times New Roman" w:hAnsi="Consolas" w:cs="Consolas"/>
+          <w:color w:val="D4D4D4"/>
+          <w:sz w:val="24"/>
+          <w:szCs w:val="24"/>
+        </w:rPr>
+        <w:t>(</w:t>
+      </w:r>
+      <w:proofErr w:type="gramEnd"/>
+      <w:r>
+        <w:rPr>
+          <w:rFonts w:ascii="Consolas" w:eastAsia="Times New Roman" w:hAnsi="Consolas" w:cs="Consolas"/>
+          <w:color w:val="9CDCFE"/>
+          <w:sz w:val="24"/>
+          <w:szCs w:val="24"/>
+        </w:rPr>
+        <w:t>numbers</w:t>
+      </w:r>
+      <w:r>
+        <w:rPr>
+          <w:rFonts w:ascii="Consolas" w:eastAsia="Times New Roman" w:hAnsi="Consolas" w:cs="Consolas"/>
+          <w:color w:val="D4D4D4"/>
+          <w:sz w:val="24"/>
+          <w:szCs w:val="24"/>
+        </w:rPr>
+        <w:t xml:space="preserve">); </w:t>
+      </w:r>
+      <w:r>
+        <w:rPr>
+          <w:rFonts w:ascii="Consolas" w:eastAsia="Times New Roman" w:hAnsi="Consolas" w:cs="Consolas"/>
+          <w:color w:val="6A9955"/>
+          <w:sz w:val="24"/>
+          <w:szCs w:val="24"/>
+        </w:rPr>
+        <w:t>//[]</w:t>
+      </w:r>
+    </w:p>
+    <w:p>
+      <w:pPr>
+        <w:shd w:val="clear" w:color="auto" w:fill="1E1E1E"/>
+        <w:spacing w:after="0" w:line="270" w:lineRule="atLeast"/>
+        <w:rPr>
+          <w:rFonts w:ascii="Consolas" w:eastAsia="Times New Roman" w:hAnsi="Consolas" w:cs="Consolas"/>
+          <w:color w:val="D4D4D4"/>
+          <w:sz w:val="24"/>
+          <w:szCs w:val="24"/>
+        </w:rPr>
+      </w:pPr>
+      <w:proofErr w:type="gramStart"/>
+      <w:r>
+        <w:rPr>
+          <w:rFonts w:ascii="Consolas" w:eastAsia="Times New Roman" w:hAnsi="Consolas" w:cs="Consolas"/>
+          <w:color w:val="4EC9B0"/>
+          <w:sz w:val="24"/>
+          <w:szCs w:val="24"/>
+        </w:rPr>
+        <w:t>console</w:t>
+      </w:r>
+      <w:r>
+        <w:rPr>
+          <w:rFonts w:ascii="Consolas" w:eastAsia="Times New Roman" w:hAnsi="Consolas" w:cs="Consolas"/>
+          <w:color w:val="D4D4D4"/>
+          <w:sz w:val="24"/>
+          <w:szCs w:val="24"/>
+        </w:rPr>
+        <w:t>.</w:t>
+      </w:r>
+      <w:r>
+        <w:rPr>
+          <w:rFonts w:ascii="Consolas" w:eastAsia="Times New Roman" w:hAnsi="Consolas" w:cs="Consolas"/>
+          <w:color w:val="DCDCAA"/>
+          <w:sz w:val="24"/>
+          <w:szCs w:val="24"/>
+        </w:rPr>
+        <w:t>log</w:t>
+      </w:r>
+      <w:r>
+        <w:rPr>
+          <w:rFonts w:ascii="Consolas" w:eastAsia="Times New Roman" w:hAnsi="Consolas" w:cs="Consolas"/>
+          <w:color w:val="D4D4D4"/>
+          <w:sz w:val="24"/>
+          <w:szCs w:val="24"/>
+        </w:rPr>
+        <w:t>(</w:t>
+      </w:r>
+      <w:proofErr w:type="gramEnd"/>
+      <w:r>
+        <w:rPr>
+          <w:rFonts w:ascii="Consolas" w:eastAsia="Times New Roman" w:hAnsi="Consolas" w:cs="Consolas"/>
+          <w:color w:val="9CDCFE"/>
+          <w:sz w:val="24"/>
+          <w:szCs w:val="24"/>
+        </w:rPr>
+        <w:t>another</w:t>
+      </w:r>
+      <w:r>
+        <w:rPr>
+          <w:rFonts w:ascii="Consolas" w:eastAsia="Times New Roman" w:hAnsi="Consolas" w:cs="Consolas"/>
+          <w:color w:val="D4D4D4"/>
+          <w:sz w:val="24"/>
+          <w:szCs w:val="24"/>
+        </w:rPr>
+        <w:t xml:space="preserve">); </w:t>
+      </w:r>
+      <w:r>
+        <w:rPr>
+          <w:rFonts w:ascii="Consolas" w:eastAsia="Times New Roman" w:hAnsi="Consolas" w:cs="Consolas"/>
+          <w:color w:val="6A9955"/>
+          <w:sz w:val="24"/>
+          <w:szCs w:val="24"/>
+        </w:rPr>
+        <w:t>//[]</w:t>
+      </w:r>
+    </w:p>
+    <w:p>
+      <w:pPr>
+        <w:spacing w:after="0" w:line="0" w:lineRule="atLeast"/>
+      </w:pPr>
+    </w:p>
+    <w:p>
+      <w:pPr>
+        <w:spacing w:after="0" w:line="0" w:lineRule="atLeast"/>
+      </w:pPr>
+      <w:r>
+        <w:rPr>
+          <w:b/>
+          <w:u w:val="single"/>
+        </w:rPr>
+        <w:t>Solution-4</w:t>
+      </w:r>
+      <w:r>
+        <w:t>:</w:t>
+      </w:r>
+    </w:p>
+    <w:p>
+      <w:pPr>
+        <w:spacing w:after="0" w:line="0" w:lineRule="atLeast"/>
+      </w:pPr>
+      <w:r>
+        <w:t xml:space="preserve">Use </w:t>
+      </w:r>
+      <w:proofErr w:type="gramStart"/>
+      <w:r>
+        <w:t>pop(</w:t>
+      </w:r>
+      <w:proofErr w:type="gramEnd"/>
+      <w:r>
+        <w:t>) method</w:t>
+      </w:r>
+      <w:r>
+        <w:t xml:space="preserve">. </w:t>
+      </w:r>
+      <w:proofErr w:type="gramStart"/>
+      <w:r>
+        <w:t>pop(</w:t>
+      </w:r>
+      <w:proofErr w:type="gramEnd"/>
+      <w:r>
+        <w:t>) method removes the last element in the array. Now we can keep this in a loop, and keep calling this method, as long as we have an element in this array.</w:t>
+      </w:r>
+    </w:p>
+    <w:p>
+      <w:pPr>
+        <w:spacing w:after="0" w:line="0" w:lineRule="atLeast"/>
+      </w:pPr>
+    </w:p>
+    <w:p>
+      <w:pPr>
+        <w:shd w:val="clear" w:color="auto" w:fill="1E1E1E"/>
+        <w:spacing w:after="0" w:line="270" w:lineRule="atLeast"/>
+        <w:rPr>
+          <w:rFonts w:ascii="Consolas" w:eastAsia="Times New Roman" w:hAnsi="Consolas" w:cs="Consolas"/>
+          <w:color w:val="D4D4D4"/>
+          <w:sz w:val="24"/>
+          <w:szCs w:val="24"/>
+        </w:rPr>
+      </w:pPr>
+      <w:proofErr w:type="gramStart"/>
+      <w:r>
+        <w:rPr>
+          <w:rFonts w:ascii="Consolas" w:eastAsia="Times New Roman" w:hAnsi="Consolas" w:cs="Consolas"/>
+          <w:color w:val="569CD6"/>
+          <w:sz w:val="24"/>
+          <w:szCs w:val="24"/>
+        </w:rPr>
+        <w:t>let</w:t>
+      </w:r>
+      <w:proofErr w:type="gramEnd"/>
+      <w:r>
+        <w:rPr>
+          <w:rFonts w:ascii="Consolas" w:eastAsia="Times New Roman" w:hAnsi="Consolas" w:cs="Consolas"/>
+          <w:color w:val="D4D4D4"/>
+          <w:sz w:val="24"/>
+          <w:szCs w:val="24"/>
+        </w:rPr>
+        <w:t xml:space="preserve"> </w:t>
+      </w:r>
+      <w:r>
+        <w:rPr>
+          <w:rFonts w:ascii="Consolas" w:eastAsia="Times New Roman" w:hAnsi="Consolas" w:cs="Consolas"/>
+          <w:color w:val="9CDCFE"/>
+          <w:sz w:val="24"/>
+          <w:szCs w:val="24"/>
+        </w:rPr>
+        <w:t>numbers</w:t>
+      </w:r>
+      <w:r>
+        <w:rPr>
+          <w:rFonts w:ascii="Consolas" w:eastAsia="Times New Roman" w:hAnsi="Consolas" w:cs="Consolas"/>
+          <w:color w:val="D4D4D4"/>
+          <w:sz w:val="24"/>
+          <w:szCs w:val="24"/>
+        </w:rPr>
+        <w:t xml:space="preserve"> = [</w:t>
+      </w:r>
+      <w:r>
+        <w:rPr>
+          <w:rFonts w:ascii="Consolas" w:eastAsia="Times New Roman" w:hAnsi="Consolas" w:cs="Consolas"/>
+          <w:color w:val="B5CEA8"/>
+          <w:sz w:val="24"/>
+          <w:szCs w:val="24"/>
+        </w:rPr>
+        <w:t>1</w:t>
+      </w:r>
+      <w:r>
+        <w:rPr>
+          <w:rFonts w:ascii="Consolas" w:eastAsia="Times New Roman" w:hAnsi="Consolas" w:cs="Consolas"/>
+          <w:color w:val="D4D4D4"/>
+          <w:sz w:val="24"/>
+          <w:szCs w:val="24"/>
+        </w:rPr>
+        <w:t xml:space="preserve">, </w:t>
+      </w:r>
+      <w:r>
+        <w:rPr>
+          <w:rFonts w:ascii="Consolas" w:eastAsia="Times New Roman" w:hAnsi="Consolas" w:cs="Consolas"/>
+          <w:color w:val="B5CEA8"/>
+          <w:sz w:val="24"/>
+          <w:szCs w:val="24"/>
+        </w:rPr>
+        <w:t>2</w:t>
+      </w:r>
+      <w:r>
+        <w:rPr>
+          <w:rFonts w:ascii="Consolas" w:eastAsia="Times New Roman" w:hAnsi="Consolas" w:cs="Consolas"/>
+          <w:color w:val="D4D4D4"/>
+          <w:sz w:val="24"/>
+          <w:szCs w:val="24"/>
+        </w:rPr>
+        <w:t xml:space="preserve">, </w:t>
+      </w:r>
+      <w:r>
+        <w:rPr>
+          <w:rFonts w:ascii="Consolas" w:eastAsia="Times New Roman" w:hAnsi="Consolas" w:cs="Consolas"/>
+          <w:color w:val="B5CEA8"/>
+          <w:sz w:val="24"/>
+          <w:szCs w:val="24"/>
+        </w:rPr>
+        <w:t>3</w:t>
+      </w:r>
+      <w:r>
+        <w:rPr>
+          <w:rFonts w:ascii="Consolas" w:eastAsia="Times New Roman" w:hAnsi="Consolas" w:cs="Consolas"/>
+          <w:color w:val="D4D4D4"/>
+          <w:sz w:val="24"/>
+          <w:szCs w:val="24"/>
+        </w:rPr>
+        <w:t xml:space="preserve">, </w:t>
+      </w:r>
+      <w:r>
+        <w:rPr>
+          <w:rFonts w:ascii="Consolas" w:eastAsia="Times New Roman" w:hAnsi="Consolas" w:cs="Consolas"/>
+          <w:color w:val="B5CEA8"/>
+          <w:sz w:val="24"/>
+          <w:szCs w:val="24"/>
+        </w:rPr>
+        <w:t>4</w:t>
+      </w:r>
+      <w:r>
+        <w:rPr>
+          <w:rFonts w:ascii="Consolas" w:eastAsia="Times New Roman" w:hAnsi="Consolas" w:cs="Consolas"/>
+          <w:color w:val="D4D4D4"/>
+          <w:sz w:val="24"/>
+          <w:szCs w:val="24"/>
+        </w:rPr>
+        <w:t>];</w:t>
+      </w:r>
+    </w:p>
+    <w:p>
+      <w:pPr>
+        <w:shd w:val="clear" w:color="auto" w:fill="1E1E1E"/>
+        <w:spacing w:after="0" w:line="270" w:lineRule="atLeast"/>
+        <w:rPr>
+          <w:rFonts w:ascii="Consolas" w:eastAsia="Times New Roman" w:hAnsi="Consolas" w:cs="Consolas"/>
+          <w:color w:val="D4D4D4"/>
+          <w:sz w:val="24"/>
+          <w:szCs w:val="24"/>
+        </w:rPr>
+      </w:pPr>
+      <w:proofErr w:type="gramStart"/>
+      <w:r>
+        <w:rPr>
+          <w:rFonts w:ascii="Consolas" w:eastAsia="Times New Roman" w:hAnsi="Consolas" w:cs="Consolas"/>
+          <w:color w:val="569CD6"/>
+          <w:sz w:val="24"/>
+          <w:szCs w:val="24"/>
+        </w:rPr>
+        <w:t>let</w:t>
+      </w:r>
+      <w:proofErr w:type="gramEnd"/>
+      <w:r>
+        <w:rPr>
+          <w:rFonts w:ascii="Consolas" w:eastAsia="Times New Roman" w:hAnsi="Consolas" w:cs="Consolas"/>
+          <w:color w:val="D4D4D4"/>
+          <w:sz w:val="24"/>
+          <w:szCs w:val="24"/>
+        </w:rPr>
+        <w:t xml:space="preserve"> </w:t>
+      </w:r>
+      <w:r>
+        <w:rPr>
+          <w:rFonts w:ascii="Consolas" w:eastAsia="Times New Roman" w:hAnsi="Consolas" w:cs="Consolas"/>
+          <w:color w:val="9CDCFE"/>
+          <w:sz w:val="24"/>
+          <w:szCs w:val="24"/>
+        </w:rPr>
+        <w:t>another</w:t>
+      </w:r>
+      <w:r>
+        <w:rPr>
+          <w:rFonts w:ascii="Consolas" w:eastAsia="Times New Roman" w:hAnsi="Consolas" w:cs="Consolas"/>
+          <w:color w:val="D4D4D4"/>
+          <w:sz w:val="24"/>
+          <w:szCs w:val="24"/>
+        </w:rPr>
+        <w:t xml:space="preserve"> = </w:t>
+      </w:r>
+      <w:r>
+        <w:rPr>
+          <w:rFonts w:ascii="Consolas" w:eastAsia="Times New Roman" w:hAnsi="Consolas" w:cs="Consolas"/>
+          <w:color w:val="9CDCFE"/>
+          <w:sz w:val="24"/>
+          <w:szCs w:val="24"/>
+        </w:rPr>
+        <w:t>numbers</w:t>
+      </w:r>
+      <w:r>
+        <w:rPr>
+          <w:rFonts w:ascii="Consolas" w:eastAsia="Times New Roman" w:hAnsi="Consolas" w:cs="Consolas"/>
+          <w:color w:val="D4D4D4"/>
+          <w:sz w:val="24"/>
+          <w:szCs w:val="24"/>
+        </w:rPr>
+        <w:t>;</w:t>
+      </w:r>
+    </w:p>
+    <w:p>
+      <w:pPr>
+        <w:shd w:val="clear" w:color="auto" w:fill="1E1E1E"/>
+        <w:spacing w:after="0" w:line="270" w:lineRule="atLeast"/>
+        <w:rPr>
+          <w:rFonts w:ascii="Consolas" w:eastAsia="Times New Roman" w:hAnsi="Consolas" w:cs="Consolas"/>
+          <w:color w:val="D4D4D4"/>
+          <w:sz w:val="24"/>
+          <w:szCs w:val="24"/>
+        </w:rPr>
+      </w:pPr>
+    </w:p>
+    <w:p>
+      <w:pPr>
+        <w:shd w:val="clear" w:color="auto" w:fill="1E1E1E"/>
+        <w:spacing w:after="0" w:line="270" w:lineRule="atLeast"/>
+        <w:rPr>
+          <w:rFonts w:ascii="Consolas" w:eastAsia="Times New Roman" w:hAnsi="Consolas" w:cs="Consolas"/>
+          <w:color w:val="D4D4D4"/>
+          <w:sz w:val="24"/>
+          <w:szCs w:val="24"/>
+        </w:rPr>
+      </w:pPr>
+      <w:proofErr w:type="gramStart"/>
+      <w:r>
+        <w:rPr>
+          <w:rFonts w:ascii="Consolas" w:eastAsia="Times New Roman" w:hAnsi="Consolas" w:cs="Consolas"/>
+          <w:color w:val="C586C0"/>
+          <w:sz w:val="24"/>
+          <w:szCs w:val="24"/>
+        </w:rPr>
+        <w:t>while</w:t>
+      </w:r>
+      <w:r>
+        <w:rPr>
+          <w:rFonts w:ascii="Consolas" w:eastAsia="Times New Roman" w:hAnsi="Consolas" w:cs="Consolas"/>
+          <w:color w:val="D4D4D4"/>
+          <w:sz w:val="24"/>
+          <w:szCs w:val="24"/>
+        </w:rPr>
+        <w:t>(</w:t>
+      </w:r>
+      <w:proofErr w:type="spellStart"/>
+      <w:proofErr w:type="gramEnd"/>
+      <w:r>
+        <w:rPr>
+          <w:rFonts w:ascii="Consolas" w:eastAsia="Times New Roman" w:hAnsi="Consolas" w:cs="Consolas"/>
+          <w:color w:val="9CDCFE"/>
+          <w:sz w:val="24"/>
+          <w:szCs w:val="24"/>
+        </w:rPr>
+        <w:t>numbers</w:t>
+      </w:r>
+      <w:r>
+        <w:rPr>
+          <w:rFonts w:ascii="Consolas" w:eastAsia="Times New Roman" w:hAnsi="Consolas" w:cs="Consolas"/>
+          <w:color w:val="D4D4D4"/>
+          <w:sz w:val="24"/>
+          <w:szCs w:val="24"/>
+        </w:rPr>
+        <w:t>.</w:t>
+      </w:r>
+      <w:r>
+        <w:rPr>
+          <w:rFonts w:ascii="Consolas" w:eastAsia="Times New Roman" w:hAnsi="Consolas" w:cs="Consolas"/>
+          <w:color w:val="9CDCFE"/>
+          <w:sz w:val="24"/>
+          <w:szCs w:val="24"/>
+        </w:rPr>
+        <w:t>length</w:t>
+      </w:r>
+      <w:proofErr w:type="spellEnd"/>
+      <w:r>
+        <w:rPr>
+          <w:rFonts w:ascii="Consolas" w:eastAsia="Times New Roman" w:hAnsi="Consolas" w:cs="Consolas"/>
+          <w:color w:val="D4D4D4"/>
+          <w:sz w:val="24"/>
+          <w:szCs w:val="24"/>
+        </w:rPr>
+        <w:t xml:space="preserve"> &gt; </w:t>
+      </w:r>
+      <w:r>
+        <w:rPr>
+          <w:rFonts w:ascii="Consolas" w:eastAsia="Times New Roman" w:hAnsi="Consolas" w:cs="Consolas"/>
+          <w:color w:val="B5CEA8"/>
+          <w:sz w:val="24"/>
+          <w:szCs w:val="24"/>
+        </w:rPr>
+        <w:t>0</w:t>
+      </w:r>
+      <w:r>
+        <w:rPr>
+          <w:rFonts w:ascii="Consolas" w:eastAsia="Times New Roman" w:hAnsi="Consolas" w:cs="Consolas"/>
+          <w:color w:val="D4D4D4"/>
+          <w:sz w:val="24"/>
+          <w:szCs w:val="24"/>
+        </w:rPr>
+        <w:t>){</w:t>
+      </w:r>
+    </w:p>
+    <w:p>
+      <w:pPr>
+        <w:shd w:val="clear" w:color="auto" w:fill="1E1E1E"/>
+        <w:spacing w:after="0" w:line="270" w:lineRule="atLeast"/>
+        <w:rPr>
+          <w:rFonts w:ascii="Consolas" w:eastAsia="Times New Roman" w:hAnsi="Consolas" w:cs="Consolas"/>
+          <w:color w:val="D4D4D4"/>
+          <w:sz w:val="24"/>
+          <w:szCs w:val="24"/>
+        </w:rPr>
+      </w:pPr>
+      <w:r>
+        <w:rPr>
+          <w:rFonts w:ascii="Consolas" w:eastAsia="Times New Roman" w:hAnsi="Consolas" w:cs="Consolas"/>
+          <w:color w:val="D4D4D4"/>
+          <w:sz w:val="24"/>
+          <w:szCs w:val="24"/>
+        </w:rPr>
+        <w:t xml:space="preserve">    </w:t>
+      </w:r>
+      <w:proofErr w:type="spellStart"/>
+      <w:proofErr w:type="gramStart"/>
+      <w:r>
+        <w:rPr>
+          <w:rFonts w:ascii="Consolas" w:eastAsia="Times New Roman" w:hAnsi="Consolas" w:cs="Consolas"/>
+          <w:color w:val="9CDCFE"/>
+          <w:sz w:val="24"/>
+          <w:szCs w:val="24"/>
+        </w:rPr>
+        <w:t>numbers</w:t>
+      </w:r>
+      <w:r>
+        <w:rPr>
+          <w:rFonts w:ascii="Consolas" w:eastAsia="Times New Roman" w:hAnsi="Consolas" w:cs="Consolas"/>
+          <w:color w:val="D4D4D4"/>
+          <w:sz w:val="24"/>
+          <w:szCs w:val="24"/>
+        </w:rPr>
+        <w:t>.</w:t>
+      </w:r>
+      <w:r>
+        <w:rPr>
+          <w:rFonts w:ascii="Consolas" w:eastAsia="Times New Roman" w:hAnsi="Consolas" w:cs="Consolas"/>
+          <w:color w:val="DCDCAA"/>
+          <w:sz w:val="24"/>
+          <w:szCs w:val="24"/>
+        </w:rPr>
+        <w:t>pop</w:t>
+      </w:r>
+      <w:proofErr w:type="spellEnd"/>
+      <w:r>
+        <w:rPr>
+          <w:rFonts w:ascii="Consolas" w:eastAsia="Times New Roman" w:hAnsi="Consolas" w:cs="Consolas"/>
+          <w:color w:val="D4D4D4"/>
+          <w:sz w:val="24"/>
+          <w:szCs w:val="24"/>
+        </w:rPr>
+        <w:t>(</w:t>
+      </w:r>
+      <w:proofErr w:type="gramEnd"/>
+      <w:r>
+        <w:rPr>
+          <w:rFonts w:ascii="Consolas" w:eastAsia="Times New Roman" w:hAnsi="Consolas" w:cs="Consolas"/>
+          <w:color w:val="D4D4D4"/>
+          <w:sz w:val="24"/>
+          <w:szCs w:val="24"/>
+        </w:rPr>
+        <w:t xml:space="preserve">); </w:t>
+      </w:r>
+    </w:p>
+    <w:p>
+      <w:pPr>
+        <w:shd w:val="clear" w:color="auto" w:fill="1E1E1E"/>
+        <w:spacing w:after="0" w:line="270" w:lineRule="atLeast"/>
+        <w:rPr>
+          <w:rFonts w:ascii="Consolas" w:eastAsia="Times New Roman" w:hAnsi="Consolas" w:cs="Consolas"/>
+          <w:color w:val="D4D4D4"/>
+          <w:sz w:val="24"/>
+          <w:szCs w:val="24"/>
+        </w:rPr>
+      </w:pPr>
+      <w:r>
+        <w:rPr>
+          <w:rFonts w:ascii="Consolas" w:eastAsia="Times New Roman" w:hAnsi="Consolas" w:cs="Consolas"/>
+          <w:color w:val="D4D4D4"/>
+          <w:sz w:val="24"/>
+          <w:szCs w:val="24"/>
+        </w:rPr>
+        <w:lastRenderedPageBreak/>
+        <w:t>}</w:t>
+      </w:r>
+    </w:p>
+    <w:p>
+      <w:pPr>
+        <w:shd w:val="clear" w:color="auto" w:fill="1E1E1E"/>
+        <w:spacing w:after="0" w:line="270" w:lineRule="atLeast"/>
+        <w:rPr>
+          <w:rFonts w:ascii="Consolas" w:eastAsia="Times New Roman" w:hAnsi="Consolas" w:cs="Consolas"/>
+          <w:color w:val="D4D4D4"/>
+          <w:sz w:val="24"/>
+          <w:szCs w:val="24"/>
+        </w:rPr>
+      </w:pPr>
+      <w:proofErr w:type="gramStart"/>
+      <w:r>
+        <w:rPr>
+          <w:rFonts w:ascii="Consolas" w:eastAsia="Times New Roman" w:hAnsi="Consolas" w:cs="Consolas"/>
+          <w:color w:val="4EC9B0"/>
+          <w:sz w:val="24"/>
+          <w:szCs w:val="24"/>
+        </w:rPr>
+        <w:t>console</w:t>
+      </w:r>
+      <w:r>
+        <w:rPr>
+          <w:rFonts w:ascii="Consolas" w:eastAsia="Times New Roman" w:hAnsi="Consolas" w:cs="Consolas"/>
+          <w:color w:val="D4D4D4"/>
+          <w:sz w:val="24"/>
+          <w:szCs w:val="24"/>
+        </w:rPr>
+        <w:t>.</w:t>
+      </w:r>
+      <w:r>
+        <w:rPr>
+          <w:rFonts w:ascii="Consolas" w:eastAsia="Times New Roman" w:hAnsi="Consolas" w:cs="Consolas"/>
+          <w:color w:val="DCDCAA"/>
+          <w:sz w:val="24"/>
+          <w:szCs w:val="24"/>
+        </w:rPr>
+        <w:t>log</w:t>
+      </w:r>
+      <w:r>
+        <w:rPr>
+          <w:rFonts w:ascii="Consolas" w:eastAsia="Times New Roman" w:hAnsi="Consolas" w:cs="Consolas"/>
+          <w:color w:val="D4D4D4"/>
+          <w:sz w:val="24"/>
+          <w:szCs w:val="24"/>
+        </w:rPr>
+        <w:t>(</w:t>
+      </w:r>
+      <w:proofErr w:type="gramEnd"/>
+      <w:r>
+        <w:rPr>
+          <w:rFonts w:ascii="Consolas" w:eastAsia="Times New Roman" w:hAnsi="Consolas" w:cs="Consolas"/>
+          <w:color w:val="9CDCFE"/>
+          <w:sz w:val="24"/>
+          <w:szCs w:val="24"/>
+        </w:rPr>
+        <w:t>numbers</w:t>
+      </w:r>
+      <w:r>
+        <w:rPr>
+          <w:rFonts w:ascii="Consolas" w:eastAsia="Times New Roman" w:hAnsi="Consolas" w:cs="Consolas"/>
+          <w:color w:val="D4D4D4"/>
+          <w:sz w:val="24"/>
+          <w:szCs w:val="24"/>
+        </w:rPr>
+        <w:t xml:space="preserve">); </w:t>
+      </w:r>
+      <w:r>
+        <w:rPr>
+          <w:rFonts w:ascii="Consolas" w:eastAsia="Times New Roman" w:hAnsi="Consolas" w:cs="Consolas"/>
+          <w:color w:val="6A9955"/>
+          <w:sz w:val="24"/>
+          <w:szCs w:val="24"/>
+        </w:rPr>
+        <w:t>//[]</w:t>
+      </w:r>
+    </w:p>
+    <w:p>
+      <w:pPr>
+        <w:shd w:val="clear" w:color="auto" w:fill="1E1E1E"/>
+        <w:spacing w:after="0" w:line="270" w:lineRule="atLeast"/>
+        <w:rPr>
+          <w:rFonts w:ascii="Consolas" w:eastAsia="Times New Roman" w:hAnsi="Consolas" w:cs="Consolas"/>
+          <w:color w:val="D4D4D4"/>
+          <w:sz w:val="24"/>
+          <w:szCs w:val="24"/>
+        </w:rPr>
+      </w:pPr>
+      <w:proofErr w:type="gramStart"/>
+      <w:r>
+        <w:rPr>
+          <w:rFonts w:ascii="Consolas" w:eastAsia="Times New Roman" w:hAnsi="Consolas" w:cs="Consolas"/>
+          <w:color w:val="4EC9B0"/>
+          <w:sz w:val="24"/>
+          <w:szCs w:val="24"/>
+        </w:rPr>
+        <w:t>console</w:t>
+      </w:r>
+      <w:r>
+        <w:rPr>
+          <w:rFonts w:ascii="Consolas" w:eastAsia="Times New Roman" w:hAnsi="Consolas" w:cs="Consolas"/>
+          <w:color w:val="D4D4D4"/>
+          <w:sz w:val="24"/>
+          <w:szCs w:val="24"/>
+        </w:rPr>
+        <w:t>.</w:t>
+      </w:r>
+      <w:r>
+        <w:rPr>
+          <w:rFonts w:ascii="Consolas" w:eastAsia="Times New Roman" w:hAnsi="Consolas" w:cs="Consolas"/>
+          <w:color w:val="DCDCAA"/>
+          <w:sz w:val="24"/>
+          <w:szCs w:val="24"/>
+        </w:rPr>
+        <w:t>log</w:t>
+      </w:r>
+      <w:r>
+        <w:rPr>
+          <w:rFonts w:ascii="Consolas" w:eastAsia="Times New Roman" w:hAnsi="Consolas" w:cs="Consolas"/>
+          <w:color w:val="D4D4D4"/>
+          <w:sz w:val="24"/>
+          <w:szCs w:val="24"/>
+        </w:rPr>
+        <w:t>(</w:t>
+      </w:r>
+      <w:proofErr w:type="gramEnd"/>
+      <w:r>
+        <w:rPr>
+          <w:rFonts w:ascii="Consolas" w:eastAsia="Times New Roman" w:hAnsi="Consolas" w:cs="Consolas"/>
+          <w:color w:val="9CDCFE"/>
+          <w:sz w:val="24"/>
+          <w:szCs w:val="24"/>
+        </w:rPr>
+        <w:t>another</w:t>
+      </w:r>
+      <w:r>
+        <w:rPr>
+          <w:rFonts w:ascii="Consolas" w:eastAsia="Times New Roman" w:hAnsi="Consolas" w:cs="Consolas"/>
+          <w:color w:val="D4D4D4"/>
+          <w:sz w:val="24"/>
+          <w:szCs w:val="24"/>
+        </w:rPr>
+        <w:t xml:space="preserve">); </w:t>
+      </w:r>
+      <w:r>
+        <w:rPr>
+          <w:rFonts w:ascii="Consolas" w:eastAsia="Times New Roman" w:hAnsi="Consolas" w:cs="Consolas"/>
+          <w:color w:val="6A9955"/>
+          <w:sz w:val="24"/>
+          <w:szCs w:val="24"/>
+        </w:rPr>
+        <w:t>//[]</w:t>
+      </w:r>
+    </w:p>
+    <w:p>
+      <w:pPr>
+        <w:spacing w:after="0" w:line="0" w:lineRule="atLeast"/>
+      </w:pPr>
+      <w:r>
+        <w:t xml:space="preserve"> </w:t>
+      </w:r>
+    </w:p>
+    <w:p>
+      <w:pPr>
+        <w:spacing w:after="0" w:line="0" w:lineRule="atLeast"/>
+      </w:pPr>
+      <w:r>
+        <w:t xml:space="preserve">This approach is not recommended because if we dealing with a large array, if we have a million </w:t>
+      </w:r>
+      <w:r>
+        <w:t>object</w:t>
+      </w:r>
+      <w:r>
+        <w:t xml:space="preserve"> in that array, there’s going to be a performance cost. </w:t>
+      </w:r>
+      <w:r>
+        <w:t xml:space="preserve">We have to calling this pop method a million times. </w:t>
+      </w:r>
+    </w:p>
+    <w:p>
+      <w:pPr>
+        <w:spacing w:after="0" w:line="0" w:lineRule="atLeast"/>
+      </w:pPr>
+    </w:p>
+    <w:p>
+      <w:pPr>
+        <w:spacing w:after="0" w:line="0" w:lineRule="atLeast"/>
+      </w:pPr>
+      <w:r>
+        <w:rPr>
+          <w:b/>
+          <w:u w:val="single"/>
+        </w:rPr>
+        <w:t>Note</w:t>
+      </w:r>
+      <w:r>
+        <w:t>:</w:t>
+      </w:r>
+    </w:p>
+    <w:p>
+      <w:pPr>
+        <w:spacing w:after="0" w:line="0" w:lineRule="atLeast"/>
+      </w:pPr>
+      <w:r>
+        <w:t>From the above four approach the 2</w:t>
+      </w:r>
+      <w:r>
+        <w:rPr>
+          <w:vertAlign w:val="superscript"/>
+        </w:rPr>
+        <w:t>nd</w:t>
+      </w:r>
+      <w:r>
+        <w:t xml:space="preserve"> approach is recommended “</w:t>
+      </w:r>
+      <w:r>
+        <w:t>Set the lengths property to zero</w:t>
+      </w:r>
+      <w:r>
+        <w:t xml:space="preserve">”.  If we have a single reference array the first solution is perfect. </w:t>
+      </w:r>
       <w:bookmarkStart w:id="1" w:name="_GoBack"/>
       <w:bookmarkEnd w:id="1"/>
-      <w:r>
-        <w:t xml:space="preserve">. </w:t>
-      </w:r>
     </w:p>
     <w:p>
       <w:pPr>
@@ -8995,614 +12169,31 @@
       <w:r>
         <w:rPr>
           <w:b/>
+          <w:color w:val="FF0000"/>
           <w:u w:val="single"/>
         </w:rPr>
-        <w:t>Example</w:t>
+        <w:t xml:space="preserve">7) Combining and </w:t>
+      </w:r>
+      <w:proofErr w:type="gramStart"/>
+      <w:r>
+        <w:rPr>
+          <w:b/>
+          <w:color w:val="FF0000"/>
+          <w:u w:val="single"/>
+        </w:rPr>
+        <w:t>Slicing</w:t>
+      </w:r>
+      <w:proofErr w:type="gramEnd"/>
+      <w:r>
+        <w:rPr>
+          <w:b/>
+          <w:color w:val="FF0000"/>
+          <w:u w:val="single"/>
+        </w:rPr>
+        <w:t xml:space="preserve"> array</w:t>
       </w:r>
       <w:r>
         <w:t>:</w:t>
-      </w:r>
-    </w:p>
-    <w:p>
-      <w:pPr>
-        <w:shd w:val="clear" w:color="auto" w:fill="1E1E1E"/>
-        <w:spacing w:after="0" w:line="270" w:lineRule="atLeast"/>
-        <w:rPr>
-          <w:rFonts w:ascii="Consolas" w:eastAsia="Times New Roman" w:hAnsi="Consolas" w:cs="Consolas"/>
-          <w:color w:val="D4D4D4"/>
-          <w:sz w:val="24"/>
-          <w:szCs w:val="24"/>
-        </w:rPr>
-      </w:pPr>
-      <w:proofErr w:type="gramStart"/>
-      <w:r>
-        <w:rPr>
-          <w:rFonts w:ascii="Consolas" w:eastAsia="Times New Roman" w:hAnsi="Consolas" w:cs="Consolas"/>
-          <w:color w:val="569CD6"/>
-          <w:sz w:val="24"/>
-          <w:szCs w:val="24"/>
-        </w:rPr>
-        <w:t>const</w:t>
-      </w:r>
-      <w:proofErr w:type="gramEnd"/>
-      <w:r>
-        <w:rPr>
-          <w:rFonts w:ascii="Consolas" w:eastAsia="Times New Roman" w:hAnsi="Consolas" w:cs="Consolas"/>
-          <w:color w:val="D4D4D4"/>
-          <w:sz w:val="24"/>
-          <w:szCs w:val="24"/>
-        </w:rPr>
-        <w:t xml:space="preserve"> </w:t>
-      </w:r>
-      <w:r>
-        <w:rPr>
-          <w:rFonts w:ascii="Consolas" w:eastAsia="Times New Roman" w:hAnsi="Consolas" w:cs="Consolas"/>
-          <w:color w:val="9CDCFE"/>
-          <w:sz w:val="24"/>
-          <w:szCs w:val="24"/>
-        </w:rPr>
-        <w:t>numbers</w:t>
-      </w:r>
-      <w:r>
-        <w:rPr>
-          <w:rFonts w:ascii="Consolas" w:eastAsia="Times New Roman" w:hAnsi="Consolas" w:cs="Consolas"/>
-          <w:color w:val="D4D4D4"/>
-          <w:sz w:val="24"/>
-          <w:szCs w:val="24"/>
-        </w:rPr>
-        <w:t xml:space="preserve"> = [</w:t>
-      </w:r>
-      <w:r>
-        <w:rPr>
-          <w:rFonts w:ascii="Consolas" w:eastAsia="Times New Roman" w:hAnsi="Consolas" w:cs="Consolas"/>
-          <w:color w:val="B5CEA8"/>
-          <w:sz w:val="24"/>
-          <w:szCs w:val="24"/>
-        </w:rPr>
-        <w:t>1</w:t>
-      </w:r>
-      <w:r>
-        <w:rPr>
-          <w:rFonts w:ascii="Consolas" w:eastAsia="Times New Roman" w:hAnsi="Consolas" w:cs="Consolas"/>
-          <w:color w:val="D4D4D4"/>
-          <w:sz w:val="24"/>
-          <w:szCs w:val="24"/>
-        </w:rPr>
-        <w:t xml:space="preserve">, </w:t>
-      </w:r>
-      <w:r>
-        <w:rPr>
-          <w:rFonts w:ascii="Consolas" w:eastAsia="Times New Roman" w:hAnsi="Consolas" w:cs="Consolas"/>
-          <w:color w:val="B5CEA8"/>
-          <w:sz w:val="24"/>
-          <w:szCs w:val="24"/>
-        </w:rPr>
-        <w:t>2</w:t>
-      </w:r>
-      <w:r>
-        <w:rPr>
-          <w:rFonts w:ascii="Consolas" w:eastAsia="Times New Roman" w:hAnsi="Consolas" w:cs="Consolas"/>
-          <w:color w:val="D4D4D4"/>
-          <w:sz w:val="24"/>
-          <w:szCs w:val="24"/>
-        </w:rPr>
-        <w:t xml:space="preserve">, </w:t>
-      </w:r>
-      <w:r>
-        <w:rPr>
-          <w:rFonts w:ascii="Consolas" w:eastAsia="Times New Roman" w:hAnsi="Consolas" w:cs="Consolas"/>
-          <w:color w:val="B5CEA8"/>
-          <w:sz w:val="24"/>
-          <w:szCs w:val="24"/>
-        </w:rPr>
-        <w:t>3</w:t>
-      </w:r>
-      <w:r>
-        <w:rPr>
-          <w:rFonts w:ascii="Consolas" w:eastAsia="Times New Roman" w:hAnsi="Consolas" w:cs="Consolas"/>
-          <w:color w:val="D4D4D4"/>
-          <w:sz w:val="24"/>
-          <w:szCs w:val="24"/>
-        </w:rPr>
-        <w:t xml:space="preserve">, </w:t>
-      </w:r>
-      <w:r>
-        <w:rPr>
-          <w:rFonts w:ascii="Consolas" w:eastAsia="Times New Roman" w:hAnsi="Consolas" w:cs="Consolas"/>
-          <w:color w:val="B5CEA8"/>
-          <w:sz w:val="24"/>
-          <w:szCs w:val="24"/>
-        </w:rPr>
-        <w:t>4</w:t>
-      </w:r>
-      <w:r>
-        <w:rPr>
-          <w:rFonts w:ascii="Consolas" w:eastAsia="Times New Roman" w:hAnsi="Consolas" w:cs="Consolas"/>
-          <w:color w:val="D4D4D4"/>
-          <w:sz w:val="24"/>
-          <w:szCs w:val="24"/>
-        </w:rPr>
-        <w:t>];</w:t>
-      </w:r>
-    </w:p>
-    <w:p>
-      <w:pPr>
-        <w:shd w:val="clear" w:color="auto" w:fill="1E1E1E"/>
-        <w:spacing w:after="0" w:line="270" w:lineRule="atLeast"/>
-        <w:rPr>
-          <w:rFonts w:ascii="Consolas" w:eastAsia="Times New Roman" w:hAnsi="Consolas" w:cs="Consolas"/>
-          <w:color w:val="D4D4D4"/>
-          <w:sz w:val="24"/>
-          <w:szCs w:val="24"/>
-        </w:rPr>
-      </w:pPr>
-    </w:p>
-    <w:p>
-      <w:pPr>
-        <w:shd w:val="clear" w:color="auto" w:fill="1E1E1E"/>
-        <w:spacing w:after="0" w:line="270" w:lineRule="atLeast"/>
-        <w:rPr>
-          <w:rFonts w:ascii="Consolas" w:eastAsia="Times New Roman" w:hAnsi="Consolas" w:cs="Consolas"/>
-          <w:color w:val="D4D4D4"/>
-          <w:sz w:val="24"/>
-          <w:szCs w:val="24"/>
-        </w:rPr>
-      </w:pPr>
-      <w:proofErr w:type="gramStart"/>
-      <w:r>
-        <w:rPr>
-          <w:rFonts w:ascii="Consolas" w:eastAsia="Times New Roman" w:hAnsi="Consolas" w:cs="Consolas"/>
-          <w:color w:val="569CD6"/>
-          <w:sz w:val="24"/>
-          <w:szCs w:val="24"/>
-        </w:rPr>
-        <w:t>const</w:t>
-      </w:r>
-      <w:proofErr w:type="gramEnd"/>
-      <w:r>
-        <w:rPr>
-          <w:rFonts w:ascii="Consolas" w:eastAsia="Times New Roman" w:hAnsi="Consolas" w:cs="Consolas"/>
-          <w:color w:val="D4D4D4"/>
-          <w:sz w:val="24"/>
-          <w:szCs w:val="24"/>
-        </w:rPr>
-        <w:t xml:space="preserve"> </w:t>
-      </w:r>
-      <w:proofErr w:type="spellStart"/>
-      <w:r>
-        <w:rPr>
-          <w:rFonts w:ascii="Consolas" w:eastAsia="Times New Roman" w:hAnsi="Consolas" w:cs="Consolas"/>
-          <w:color w:val="9CDCFE"/>
-          <w:sz w:val="24"/>
-          <w:szCs w:val="24"/>
-        </w:rPr>
-        <w:t>num</w:t>
-      </w:r>
-      <w:proofErr w:type="spellEnd"/>
-      <w:r>
-        <w:rPr>
-          <w:rFonts w:ascii="Consolas" w:eastAsia="Times New Roman" w:hAnsi="Consolas" w:cs="Consolas"/>
-          <w:color w:val="D4D4D4"/>
-          <w:sz w:val="24"/>
-          <w:szCs w:val="24"/>
-        </w:rPr>
-        <w:t xml:space="preserve"> = </w:t>
-      </w:r>
-      <w:proofErr w:type="spellStart"/>
-      <w:r>
-        <w:rPr>
-          <w:rFonts w:ascii="Consolas" w:eastAsia="Times New Roman" w:hAnsi="Consolas" w:cs="Consolas"/>
-          <w:color w:val="9CDCFE"/>
-          <w:sz w:val="24"/>
-          <w:szCs w:val="24"/>
-        </w:rPr>
-        <w:t>numbers</w:t>
-      </w:r>
-      <w:r>
-        <w:rPr>
-          <w:rFonts w:ascii="Consolas" w:eastAsia="Times New Roman" w:hAnsi="Consolas" w:cs="Consolas"/>
-          <w:color w:val="D4D4D4"/>
-          <w:sz w:val="24"/>
-          <w:szCs w:val="24"/>
-        </w:rPr>
-        <w:t>.</w:t>
-      </w:r>
-      <w:r>
-        <w:rPr>
-          <w:rFonts w:ascii="Consolas" w:eastAsia="Times New Roman" w:hAnsi="Consolas" w:cs="Consolas"/>
-          <w:color w:val="DCDCAA"/>
-          <w:sz w:val="24"/>
-          <w:szCs w:val="24"/>
-        </w:rPr>
-        <w:t>splice</w:t>
-      </w:r>
-      <w:proofErr w:type="spellEnd"/>
-      <w:r>
-        <w:rPr>
-          <w:rFonts w:ascii="Consolas" w:eastAsia="Times New Roman" w:hAnsi="Consolas" w:cs="Consolas"/>
-          <w:color w:val="D4D4D4"/>
-          <w:sz w:val="24"/>
-          <w:szCs w:val="24"/>
-        </w:rPr>
-        <w:t>(</w:t>
-      </w:r>
-      <w:r>
-        <w:rPr>
-          <w:rFonts w:ascii="Consolas" w:eastAsia="Times New Roman" w:hAnsi="Consolas" w:cs="Consolas"/>
-          <w:color w:val="B5CEA8"/>
-          <w:sz w:val="24"/>
-          <w:szCs w:val="24"/>
-        </w:rPr>
-        <w:t>0</w:t>
-      </w:r>
-      <w:r>
-        <w:rPr>
-          <w:rFonts w:ascii="Consolas" w:eastAsia="Times New Roman" w:hAnsi="Consolas" w:cs="Consolas"/>
-          <w:color w:val="D4D4D4"/>
-          <w:sz w:val="24"/>
-          <w:szCs w:val="24"/>
-        </w:rPr>
-        <w:t xml:space="preserve">); </w:t>
-      </w:r>
-      <w:r>
-        <w:rPr>
-          <w:rFonts w:ascii="Consolas" w:eastAsia="Times New Roman" w:hAnsi="Consolas" w:cs="Consolas"/>
-          <w:color w:val="6A9955"/>
-          <w:sz w:val="24"/>
-          <w:szCs w:val="24"/>
-        </w:rPr>
-        <w:t>//[ 1, 2, 3, 4 ]</w:t>
-      </w:r>
-    </w:p>
-    <w:p>
-      <w:pPr>
-        <w:shd w:val="clear" w:color="auto" w:fill="1E1E1E"/>
-        <w:spacing w:after="0" w:line="270" w:lineRule="atLeast"/>
-        <w:rPr>
-          <w:rFonts w:ascii="Consolas" w:eastAsia="Times New Roman" w:hAnsi="Consolas" w:cs="Consolas"/>
-          <w:color w:val="D4D4D4"/>
-          <w:sz w:val="24"/>
-          <w:szCs w:val="24"/>
-        </w:rPr>
-      </w:pPr>
-      <w:proofErr w:type="gramStart"/>
-      <w:r>
-        <w:rPr>
-          <w:rFonts w:ascii="Consolas" w:eastAsia="Times New Roman" w:hAnsi="Consolas" w:cs="Consolas"/>
-          <w:color w:val="569CD6"/>
-          <w:sz w:val="24"/>
-          <w:szCs w:val="24"/>
-        </w:rPr>
-        <w:t>const</w:t>
-      </w:r>
-      <w:proofErr w:type="gramEnd"/>
-      <w:r>
-        <w:rPr>
-          <w:rFonts w:ascii="Consolas" w:eastAsia="Times New Roman" w:hAnsi="Consolas" w:cs="Consolas"/>
-          <w:color w:val="D4D4D4"/>
-          <w:sz w:val="24"/>
-          <w:szCs w:val="24"/>
-        </w:rPr>
-        <w:t xml:space="preserve"> </w:t>
-      </w:r>
-      <w:proofErr w:type="spellStart"/>
-      <w:r>
-        <w:rPr>
-          <w:rFonts w:ascii="Consolas" w:eastAsia="Times New Roman" w:hAnsi="Consolas" w:cs="Consolas"/>
-          <w:color w:val="9CDCFE"/>
-          <w:sz w:val="24"/>
-          <w:szCs w:val="24"/>
-        </w:rPr>
-        <w:t>num</w:t>
-      </w:r>
-      <w:proofErr w:type="spellEnd"/>
-      <w:r>
-        <w:rPr>
-          <w:rFonts w:ascii="Consolas" w:eastAsia="Times New Roman" w:hAnsi="Consolas" w:cs="Consolas"/>
-          <w:color w:val="D4D4D4"/>
-          <w:sz w:val="24"/>
-          <w:szCs w:val="24"/>
-        </w:rPr>
-        <w:t xml:space="preserve"> = </w:t>
-      </w:r>
-      <w:proofErr w:type="spellStart"/>
-      <w:r>
-        <w:rPr>
-          <w:rFonts w:ascii="Consolas" w:eastAsia="Times New Roman" w:hAnsi="Consolas" w:cs="Consolas"/>
-          <w:color w:val="9CDCFE"/>
-          <w:sz w:val="24"/>
-          <w:szCs w:val="24"/>
-        </w:rPr>
-        <w:t>numbers</w:t>
-      </w:r>
-      <w:r>
-        <w:rPr>
-          <w:rFonts w:ascii="Consolas" w:eastAsia="Times New Roman" w:hAnsi="Consolas" w:cs="Consolas"/>
-          <w:color w:val="D4D4D4"/>
-          <w:sz w:val="24"/>
-          <w:szCs w:val="24"/>
-        </w:rPr>
-        <w:t>.</w:t>
-      </w:r>
-      <w:r>
-        <w:rPr>
-          <w:rFonts w:ascii="Consolas" w:eastAsia="Times New Roman" w:hAnsi="Consolas" w:cs="Consolas"/>
-          <w:color w:val="DCDCAA"/>
-          <w:sz w:val="24"/>
-          <w:szCs w:val="24"/>
-        </w:rPr>
-        <w:t>splice</w:t>
-      </w:r>
-      <w:proofErr w:type="spellEnd"/>
-      <w:r>
-        <w:rPr>
-          <w:rFonts w:ascii="Consolas" w:eastAsia="Times New Roman" w:hAnsi="Consolas" w:cs="Consolas"/>
-          <w:color w:val="D4D4D4"/>
-          <w:sz w:val="24"/>
-          <w:szCs w:val="24"/>
-        </w:rPr>
-        <w:t>(</w:t>
-      </w:r>
-      <w:r>
-        <w:rPr>
-          <w:rFonts w:ascii="Consolas" w:eastAsia="Times New Roman" w:hAnsi="Consolas" w:cs="Consolas"/>
-          <w:color w:val="B5CEA8"/>
-          <w:sz w:val="24"/>
-          <w:szCs w:val="24"/>
-        </w:rPr>
-        <w:t>1</w:t>
-      </w:r>
-      <w:r>
-        <w:rPr>
-          <w:rFonts w:ascii="Consolas" w:eastAsia="Times New Roman" w:hAnsi="Consolas" w:cs="Consolas"/>
-          <w:color w:val="D4D4D4"/>
-          <w:sz w:val="24"/>
-          <w:szCs w:val="24"/>
-        </w:rPr>
-        <w:t xml:space="preserve">); </w:t>
-      </w:r>
-      <w:r>
-        <w:rPr>
-          <w:rFonts w:ascii="Consolas" w:eastAsia="Times New Roman" w:hAnsi="Consolas" w:cs="Consolas"/>
-          <w:color w:val="6A9955"/>
-          <w:sz w:val="24"/>
-          <w:szCs w:val="24"/>
-        </w:rPr>
-        <w:t>//[ 2, 3, 4 ]</w:t>
-      </w:r>
-    </w:p>
-    <w:p>
-      <w:pPr>
-        <w:shd w:val="clear" w:color="auto" w:fill="1E1E1E"/>
-        <w:spacing w:after="0" w:line="270" w:lineRule="atLeast"/>
-        <w:rPr>
-          <w:rFonts w:ascii="Consolas" w:eastAsia="Times New Roman" w:hAnsi="Consolas" w:cs="Consolas"/>
-          <w:color w:val="D4D4D4"/>
-          <w:sz w:val="24"/>
-          <w:szCs w:val="24"/>
-        </w:rPr>
-      </w:pPr>
-      <w:proofErr w:type="gramStart"/>
-      <w:r>
-        <w:rPr>
-          <w:rFonts w:ascii="Consolas" w:eastAsia="Times New Roman" w:hAnsi="Consolas" w:cs="Consolas"/>
-          <w:color w:val="569CD6"/>
-          <w:sz w:val="24"/>
-          <w:szCs w:val="24"/>
-        </w:rPr>
-        <w:t>const</w:t>
-      </w:r>
-      <w:proofErr w:type="gramEnd"/>
-      <w:r>
-        <w:rPr>
-          <w:rFonts w:ascii="Consolas" w:eastAsia="Times New Roman" w:hAnsi="Consolas" w:cs="Consolas"/>
-          <w:color w:val="D4D4D4"/>
-          <w:sz w:val="24"/>
-          <w:szCs w:val="24"/>
-        </w:rPr>
-        <w:t xml:space="preserve"> </w:t>
-      </w:r>
-      <w:proofErr w:type="spellStart"/>
-      <w:r>
-        <w:rPr>
-          <w:rFonts w:ascii="Consolas" w:eastAsia="Times New Roman" w:hAnsi="Consolas" w:cs="Consolas"/>
-          <w:color w:val="9CDCFE"/>
-          <w:sz w:val="24"/>
-          <w:szCs w:val="24"/>
-        </w:rPr>
-        <w:t>num</w:t>
-      </w:r>
-      <w:proofErr w:type="spellEnd"/>
-      <w:r>
-        <w:rPr>
-          <w:rFonts w:ascii="Consolas" w:eastAsia="Times New Roman" w:hAnsi="Consolas" w:cs="Consolas"/>
-          <w:color w:val="D4D4D4"/>
-          <w:sz w:val="24"/>
-          <w:szCs w:val="24"/>
-        </w:rPr>
-        <w:t xml:space="preserve"> = </w:t>
-      </w:r>
-      <w:proofErr w:type="spellStart"/>
-      <w:r>
-        <w:rPr>
-          <w:rFonts w:ascii="Consolas" w:eastAsia="Times New Roman" w:hAnsi="Consolas" w:cs="Consolas"/>
-          <w:color w:val="9CDCFE"/>
-          <w:sz w:val="24"/>
-          <w:szCs w:val="24"/>
-        </w:rPr>
-        <w:t>numbers</w:t>
-      </w:r>
-      <w:r>
-        <w:rPr>
-          <w:rFonts w:ascii="Consolas" w:eastAsia="Times New Roman" w:hAnsi="Consolas" w:cs="Consolas"/>
-          <w:color w:val="D4D4D4"/>
-          <w:sz w:val="24"/>
-          <w:szCs w:val="24"/>
-        </w:rPr>
-        <w:t>.</w:t>
-      </w:r>
-      <w:r>
-        <w:rPr>
-          <w:rFonts w:ascii="Consolas" w:eastAsia="Times New Roman" w:hAnsi="Consolas" w:cs="Consolas"/>
-          <w:color w:val="DCDCAA"/>
-          <w:sz w:val="24"/>
-          <w:szCs w:val="24"/>
-        </w:rPr>
-        <w:t>splice</w:t>
-      </w:r>
-      <w:proofErr w:type="spellEnd"/>
-      <w:r>
-        <w:rPr>
-          <w:rFonts w:ascii="Consolas" w:eastAsia="Times New Roman" w:hAnsi="Consolas" w:cs="Consolas"/>
-          <w:color w:val="D4D4D4"/>
-          <w:sz w:val="24"/>
-          <w:szCs w:val="24"/>
-        </w:rPr>
-        <w:t>(</w:t>
-      </w:r>
-      <w:r>
-        <w:rPr>
-          <w:rFonts w:ascii="Consolas" w:eastAsia="Times New Roman" w:hAnsi="Consolas" w:cs="Consolas"/>
-          <w:color w:val="B5CEA8"/>
-          <w:sz w:val="24"/>
-          <w:szCs w:val="24"/>
-        </w:rPr>
-        <w:t>2</w:t>
-      </w:r>
-      <w:r>
-        <w:rPr>
-          <w:rFonts w:ascii="Consolas" w:eastAsia="Times New Roman" w:hAnsi="Consolas" w:cs="Consolas"/>
-          <w:color w:val="D4D4D4"/>
-          <w:sz w:val="24"/>
-          <w:szCs w:val="24"/>
-        </w:rPr>
-        <w:t xml:space="preserve">); </w:t>
-      </w:r>
-      <w:r>
-        <w:rPr>
-          <w:rFonts w:ascii="Consolas" w:eastAsia="Times New Roman" w:hAnsi="Consolas" w:cs="Consolas"/>
-          <w:color w:val="6A9955"/>
-          <w:sz w:val="24"/>
-          <w:szCs w:val="24"/>
-        </w:rPr>
-        <w:t>//[ 3, 4 ]</w:t>
-      </w:r>
-    </w:p>
-    <w:p>
-      <w:pPr>
-        <w:shd w:val="clear" w:color="auto" w:fill="1E1E1E"/>
-        <w:spacing w:after="0" w:line="270" w:lineRule="atLeast"/>
-        <w:rPr>
-          <w:rFonts w:ascii="Consolas" w:eastAsia="Times New Roman" w:hAnsi="Consolas" w:cs="Consolas"/>
-          <w:color w:val="D4D4D4"/>
-          <w:sz w:val="24"/>
-          <w:szCs w:val="24"/>
-        </w:rPr>
-      </w:pPr>
-      <w:proofErr w:type="gramStart"/>
-      <w:r>
-        <w:rPr>
-          <w:rFonts w:ascii="Consolas" w:eastAsia="Times New Roman" w:hAnsi="Consolas" w:cs="Consolas"/>
-          <w:color w:val="569CD6"/>
-          <w:sz w:val="24"/>
-          <w:szCs w:val="24"/>
-        </w:rPr>
-        <w:t>const</w:t>
-      </w:r>
-      <w:proofErr w:type="gramEnd"/>
-      <w:r>
-        <w:rPr>
-          <w:rFonts w:ascii="Consolas" w:eastAsia="Times New Roman" w:hAnsi="Consolas" w:cs="Consolas"/>
-          <w:color w:val="D4D4D4"/>
-          <w:sz w:val="24"/>
-          <w:szCs w:val="24"/>
-        </w:rPr>
-        <w:t xml:space="preserve"> </w:t>
-      </w:r>
-      <w:proofErr w:type="spellStart"/>
-      <w:r>
-        <w:rPr>
-          <w:rFonts w:ascii="Consolas" w:eastAsia="Times New Roman" w:hAnsi="Consolas" w:cs="Consolas"/>
-          <w:color w:val="9CDCFE"/>
-          <w:sz w:val="24"/>
-          <w:szCs w:val="24"/>
-        </w:rPr>
-        <w:t>num</w:t>
-      </w:r>
-      <w:proofErr w:type="spellEnd"/>
-      <w:r>
-        <w:rPr>
-          <w:rFonts w:ascii="Consolas" w:eastAsia="Times New Roman" w:hAnsi="Consolas" w:cs="Consolas"/>
-          <w:color w:val="D4D4D4"/>
-          <w:sz w:val="24"/>
-          <w:szCs w:val="24"/>
-        </w:rPr>
-        <w:t xml:space="preserve"> = </w:t>
-      </w:r>
-      <w:proofErr w:type="spellStart"/>
-      <w:r>
-        <w:rPr>
-          <w:rFonts w:ascii="Consolas" w:eastAsia="Times New Roman" w:hAnsi="Consolas" w:cs="Consolas"/>
-          <w:color w:val="9CDCFE"/>
-          <w:sz w:val="24"/>
-          <w:szCs w:val="24"/>
-        </w:rPr>
-        <w:t>numbers</w:t>
-      </w:r>
-      <w:r>
-        <w:rPr>
-          <w:rFonts w:ascii="Consolas" w:eastAsia="Times New Roman" w:hAnsi="Consolas" w:cs="Consolas"/>
-          <w:color w:val="D4D4D4"/>
-          <w:sz w:val="24"/>
-          <w:szCs w:val="24"/>
-        </w:rPr>
-        <w:t>.</w:t>
-      </w:r>
-      <w:r>
-        <w:rPr>
-          <w:rFonts w:ascii="Consolas" w:eastAsia="Times New Roman" w:hAnsi="Consolas" w:cs="Consolas"/>
-          <w:color w:val="DCDCAA"/>
-          <w:sz w:val="24"/>
-          <w:szCs w:val="24"/>
-        </w:rPr>
-        <w:t>splice</w:t>
-      </w:r>
-      <w:proofErr w:type="spellEnd"/>
-      <w:r>
-        <w:rPr>
-          <w:rFonts w:ascii="Consolas" w:eastAsia="Times New Roman" w:hAnsi="Consolas" w:cs="Consolas"/>
-          <w:color w:val="D4D4D4"/>
-          <w:sz w:val="24"/>
-          <w:szCs w:val="24"/>
-        </w:rPr>
-        <w:t>(</w:t>
-      </w:r>
-      <w:r>
-        <w:rPr>
-          <w:rFonts w:ascii="Consolas" w:eastAsia="Times New Roman" w:hAnsi="Consolas" w:cs="Consolas"/>
-          <w:color w:val="B5CEA8"/>
-          <w:sz w:val="24"/>
-          <w:szCs w:val="24"/>
-        </w:rPr>
-        <w:t>3</w:t>
-      </w:r>
-      <w:r>
-        <w:rPr>
-          <w:rFonts w:ascii="Consolas" w:eastAsia="Times New Roman" w:hAnsi="Consolas" w:cs="Consolas"/>
-          <w:color w:val="D4D4D4"/>
-          <w:sz w:val="24"/>
-          <w:szCs w:val="24"/>
-        </w:rPr>
-        <w:t xml:space="preserve">); </w:t>
-      </w:r>
-      <w:r>
-        <w:rPr>
-          <w:rFonts w:ascii="Consolas" w:eastAsia="Times New Roman" w:hAnsi="Consolas" w:cs="Consolas"/>
-          <w:color w:val="6A9955"/>
-          <w:sz w:val="24"/>
-          <w:szCs w:val="24"/>
-        </w:rPr>
-        <w:t>//[  4 ]</w:t>
       </w:r>
     </w:p>
     <w:p>

</xml_diff>